<commit_message>
Re-checked all files. Re-compiled VHD files. Updated all documents and updated submission folder
</commit_message>
<xml_diff>
--- a/Submission/FP1-Report-G47-350-1202.docx
+++ b/Submission/FP1-Report-G47-350-1202.docx
@@ -10,7 +10,6 @@
           <w:docPartUnique/>
         </w:docPartObj>
       </w:sdtPr>
-      <w:sdtEndPr/>
       <w:sdtContent>
         <w:p>
           <w:r>
@@ -728,7 +727,7 @@
           <w:r>
             <w:fldChar w:fldCharType="separate"/>
           </w:r>
-          <w:hyperlink w:anchor="_Toc36938699" w:history="1">
+          <w:hyperlink w:anchor="_Toc37007738" w:history="1">
             <w:r>
               <w:rPr>
                 <w:rStyle w:val="Hyperlink"/>
@@ -755,7 +754,7 @@
                 <w:noProof/>
                 <w:webHidden/>
               </w:rPr>
-              <w:instrText xml:space="preserve"> PAGEREF _Toc36938699 \h </w:instrText>
+              <w:instrText xml:space="preserve"> PAGEREF _Toc37007738 \h </w:instrText>
             </w:r>
             <w:r>
               <w:rPr>
@@ -797,7 +796,7 @@
               <w:noProof/>
             </w:rPr>
           </w:pPr>
-          <w:hyperlink w:anchor="_Toc36938700" w:history="1">
+          <w:hyperlink w:anchor="_Toc37007739" w:history="1">
             <w:r>
               <w:rPr>
                 <w:rStyle w:val="Hyperlink"/>
@@ -824,7 +823,7 @@
                 <w:noProof/>
                 <w:webHidden/>
               </w:rPr>
-              <w:instrText xml:space="preserve"> PAGEREF _Toc36938700 \h </w:instrText>
+              <w:instrText xml:space="preserve"> PAGEREF _Toc37007739 \h </w:instrText>
             </w:r>
             <w:r>
               <w:rPr>
@@ -866,7 +865,7 @@
               <w:noProof/>
             </w:rPr>
           </w:pPr>
-          <w:hyperlink w:anchor="_Toc36938701" w:history="1">
+          <w:hyperlink w:anchor="_Toc37007740" w:history="1">
             <w:r>
               <w:rPr>
                 <w:rStyle w:val="Hyperlink"/>
@@ -893,7 +892,7 @@
                 <w:noProof/>
                 <w:webHidden/>
               </w:rPr>
-              <w:instrText xml:space="preserve"> PAGEREF _Toc36938701 \h </w:instrText>
+              <w:instrText xml:space="preserve"> PAGEREF _Toc37007740 \h </w:instrText>
             </w:r>
             <w:r>
               <w:rPr>
@@ -935,7 +934,7 @@
               <w:noProof/>
             </w:rPr>
           </w:pPr>
-          <w:hyperlink w:anchor="_Toc36938702" w:history="1">
+          <w:hyperlink w:anchor="_Toc37007741" w:history="1">
             <w:r>
               <w:rPr>
                 <w:rStyle w:val="Hyperlink"/>
@@ -962,7 +961,7 @@
                 <w:noProof/>
                 <w:webHidden/>
               </w:rPr>
-              <w:instrText xml:space="preserve"> PAGEREF _Toc36938702 \h </w:instrText>
+              <w:instrText xml:space="preserve"> PAGEREF _Toc37007741 \h </w:instrText>
             </w:r>
             <w:r>
               <w:rPr>
@@ -1004,7 +1003,7 @@
               <w:noProof/>
             </w:rPr>
           </w:pPr>
-          <w:hyperlink w:anchor="_Toc36938703" w:history="1">
+          <w:hyperlink w:anchor="_Toc37007742" w:history="1">
             <w:r>
               <w:rPr>
                 <w:rStyle w:val="Hyperlink"/>
@@ -1031,7 +1030,7 @@
                 <w:noProof/>
                 <w:webHidden/>
               </w:rPr>
-              <w:instrText xml:space="preserve"> PAGEREF _Toc36938703 \h </w:instrText>
+              <w:instrText xml:space="preserve"> PAGEREF _Toc37007742 \h </w:instrText>
             </w:r>
             <w:r>
               <w:rPr>
@@ -1051,7 +1050,7 @@
                 <w:noProof/>
                 <w:webHidden/>
               </w:rPr>
-              <w:t>3</w:t>
+              <w:t>5</w:t>
             </w:r>
             <w:r>
               <w:rPr>
@@ -1073,7 +1072,7 @@
               <w:noProof/>
             </w:rPr>
           </w:pPr>
-          <w:hyperlink w:anchor="_Toc36938704" w:history="1">
+          <w:hyperlink w:anchor="_Toc37007743" w:history="1">
             <w:r>
               <w:rPr>
                 <w:rStyle w:val="Hyperlink"/>
@@ -1100,7 +1099,7 @@
                 <w:noProof/>
                 <w:webHidden/>
               </w:rPr>
-              <w:instrText xml:space="preserve"> PAGEREF _Toc36938704 \h </w:instrText>
+              <w:instrText xml:space="preserve"> PAGEREF _Toc37007743 \h </w:instrText>
             </w:r>
             <w:r>
               <w:rPr>
@@ -1120,7 +1119,7 @@
                 <w:noProof/>
                 <w:webHidden/>
               </w:rPr>
-              <w:t>3</w:t>
+              <w:t>6</w:t>
             </w:r>
             <w:r>
               <w:rPr>
@@ -1142,7 +1141,7 @@
               <w:noProof/>
             </w:rPr>
           </w:pPr>
-          <w:hyperlink w:anchor="_Toc36938705" w:history="1">
+          <w:hyperlink w:anchor="_Toc37007744" w:history="1">
             <w:r>
               <w:rPr>
                 <w:rStyle w:val="Hyperlink"/>
@@ -1169,7 +1168,7 @@
                 <w:noProof/>
                 <w:webHidden/>
               </w:rPr>
-              <w:instrText xml:space="preserve"> PAGEREF _Toc36938705 \h </w:instrText>
+              <w:instrText xml:space="preserve"> PAGEREF _Toc37007744 \h </w:instrText>
             </w:r>
             <w:r>
               <w:rPr>
@@ -1189,7 +1188,390 @@
                 <w:noProof/>
                 <w:webHidden/>
               </w:rPr>
-              <w:t>3</w:t>
+              <w:t>7</w:t>
+            </w:r>
+            <w:r>
+              <w:rPr>
+                <w:noProof/>
+                <w:webHidden/>
+              </w:rPr>
+              <w:fldChar w:fldCharType="end"/>
+            </w:r>
+          </w:hyperlink>
+        </w:p>
+        <w:p>
+          <w:pPr>
+            <w:pStyle w:val="TOC2"/>
+            <w:tabs>
+              <w:tab w:val="right" w:leader="dot" w:pos="9016"/>
+            </w:tabs>
+            <w:rPr>
+              <w:rFonts w:eastAsiaTheme="minorEastAsia" w:hAnsiTheme="minorHAnsi" w:cstheme="minorBidi"/>
+              <w:noProof/>
+            </w:rPr>
+          </w:pPr>
+          <w:hyperlink w:anchor="_Toc37007745" w:history="1">
+            <w:r>
+              <w:rPr>
+                <w:rStyle w:val="Hyperlink"/>
+                <w:noProof/>
+              </w:rPr>
+              <w:t>Overview</w:t>
+            </w:r>
+            <w:r>
+              <w:rPr>
+                <w:noProof/>
+                <w:webHidden/>
+              </w:rPr>
+              <w:tab/>
+            </w:r>
+            <w:r>
+              <w:rPr>
+                <w:noProof/>
+                <w:webHidden/>
+              </w:rPr>
+              <w:fldChar w:fldCharType="begin"/>
+            </w:r>
+            <w:r>
+              <w:rPr>
+                <w:noProof/>
+                <w:webHidden/>
+              </w:rPr>
+              <w:instrText xml:space="preserve"> PAGEREF _Toc37007745 \h </w:instrText>
+            </w:r>
+            <w:r>
+              <w:rPr>
+                <w:noProof/>
+                <w:webHidden/>
+              </w:rPr>
+            </w:r>
+            <w:r>
+              <w:rPr>
+                <w:noProof/>
+                <w:webHidden/>
+              </w:rPr>
+              <w:fldChar w:fldCharType="separate"/>
+            </w:r>
+            <w:r>
+              <w:rPr>
+                <w:noProof/>
+                <w:webHidden/>
+              </w:rPr>
+              <w:t>7</w:t>
+            </w:r>
+            <w:r>
+              <w:rPr>
+                <w:noProof/>
+                <w:webHidden/>
+              </w:rPr>
+              <w:fldChar w:fldCharType="end"/>
+            </w:r>
+          </w:hyperlink>
+        </w:p>
+        <w:p>
+          <w:pPr>
+            <w:pStyle w:val="TOC2"/>
+            <w:tabs>
+              <w:tab w:val="right" w:leader="dot" w:pos="9016"/>
+            </w:tabs>
+            <w:rPr>
+              <w:rFonts w:eastAsiaTheme="minorEastAsia" w:hAnsiTheme="minorHAnsi" w:cstheme="minorBidi"/>
+              <w:noProof/>
+            </w:rPr>
+          </w:pPr>
+          <w:hyperlink w:anchor="_Toc37007746" w:history="1">
+            <w:r>
+              <w:rPr>
+                <w:rStyle w:val="Hyperlink"/>
+                <w:noProof/>
+              </w:rPr>
+              <w:t>Functional Behaviour</w:t>
+            </w:r>
+            <w:r>
+              <w:rPr>
+                <w:noProof/>
+                <w:webHidden/>
+              </w:rPr>
+              <w:tab/>
+            </w:r>
+            <w:r>
+              <w:rPr>
+                <w:noProof/>
+                <w:webHidden/>
+              </w:rPr>
+              <w:fldChar w:fldCharType="begin"/>
+            </w:r>
+            <w:r>
+              <w:rPr>
+                <w:noProof/>
+                <w:webHidden/>
+              </w:rPr>
+              <w:instrText xml:space="preserve"> PAGEREF _Toc37007746 \h </w:instrText>
+            </w:r>
+            <w:r>
+              <w:rPr>
+                <w:noProof/>
+                <w:webHidden/>
+              </w:rPr>
+            </w:r>
+            <w:r>
+              <w:rPr>
+                <w:noProof/>
+                <w:webHidden/>
+              </w:rPr>
+              <w:fldChar w:fldCharType="separate"/>
+            </w:r>
+            <w:r>
+              <w:rPr>
+                <w:noProof/>
+                <w:webHidden/>
+              </w:rPr>
+              <w:t>10</w:t>
+            </w:r>
+            <w:r>
+              <w:rPr>
+                <w:noProof/>
+                <w:webHidden/>
+              </w:rPr>
+              <w:fldChar w:fldCharType="end"/>
+            </w:r>
+          </w:hyperlink>
+        </w:p>
+        <w:p>
+          <w:pPr>
+            <w:pStyle w:val="TOC2"/>
+            <w:tabs>
+              <w:tab w:val="right" w:leader="dot" w:pos="9016"/>
+            </w:tabs>
+            <w:rPr>
+              <w:rFonts w:eastAsiaTheme="minorEastAsia" w:hAnsiTheme="minorHAnsi" w:cstheme="minorBidi"/>
+              <w:noProof/>
+            </w:rPr>
+          </w:pPr>
+          <w:hyperlink w:anchor="_Toc37007747" w:history="1">
+            <w:r>
+              <w:rPr>
+                <w:rStyle w:val="Hyperlink"/>
+                <w:noProof/>
+              </w:rPr>
+              <w:t>Circuit Synthesis</w:t>
+            </w:r>
+            <w:r>
+              <w:rPr>
+                <w:noProof/>
+                <w:webHidden/>
+              </w:rPr>
+              <w:tab/>
+            </w:r>
+            <w:r>
+              <w:rPr>
+                <w:noProof/>
+                <w:webHidden/>
+              </w:rPr>
+              <w:fldChar w:fldCharType="begin"/>
+            </w:r>
+            <w:r>
+              <w:rPr>
+                <w:noProof/>
+                <w:webHidden/>
+              </w:rPr>
+              <w:instrText xml:space="preserve"> PAGEREF _Toc37007747 \h </w:instrText>
+            </w:r>
+            <w:r>
+              <w:rPr>
+                <w:noProof/>
+                <w:webHidden/>
+              </w:rPr>
+            </w:r>
+            <w:r>
+              <w:rPr>
+                <w:noProof/>
+                <w:webHidden/>
+              </w:rPr>
+              <w:fldChar w:fldCharType="separate"/>
+            </w:r>
+            <w:r>
+              <w:rPr>
+                <w:noProof/>
+                <w:webHidden/>
+              </w:rPr>
+              <w:t>11</w:t>
+            </w:r>
+            <w:r>
+              <w:rPr>
+                <w:noProof/>
+                <w:webHidden/>
+              </w:rPr>
+              <w:fldChar w:fldCharType="end"/>
+            </w:r>
+          </w:hyperlink>
+        </w:p>
+        <w:p>
+          <w:pPr>
+            <w:pStyle w:val="TOC2"/>
+            <w:tabs>
+              <w:tab w:val="right" w:leader="dot" w:pos="9016"/>
+            </w:tabs>
+            <w:rPr>
+              <w:rFonts w:eastAsiaTheme="minorEastAsia" w:hAnsiTheme="minorHAnsi" w:cstheme="minorBidi"/>
+              <w:noProof/>
+            </w:rPr>
+          </w:pPr>
+          <w:r>
+            <w:rPr>
+              <w:rStyle w:val="Hyperlink"/>
+              <w:noProof/>
+            </w:rPr>
+            <w:fldChar w:fldCharType="begin"/>
+          </w:r>
+          <w:r>
+            <w:rPr>
+              <w:rStyle w:val="Hyperlink"/>
+              <w:noProof/>
+            </w:rPr>
+            <w:instrText xml:space="preserve"> </w:instrText>
+          </w:r>
+          <w:r>
+            <w:rPr>
+              <w:noProof/>
+            </w:rPr>
+            <w:instrText>HYPERLINK \l "_Toc37007748"</w:instrText>
+          </w:r>
+          <w:r>
+            <w:rPr>
+              <w:rStyle w:val="Hyperlink"/>
+              <w:noProof/>
+            </w:rPr>
+            <w:instrText xml:space="preserve"> </w:instrText>
+          </w:r>
+          <w:r>
+            <w:rPr>
+              <w:rStyle w:val="Hyperlink"/>
+              <w:noProof/>
+            </w:rPr>
+          </w:r>
+          <w:r>
+            <w:rPr>
+              <w:rStyle w:val="Hyperlink"/>
+              <w:noProof/>
+            </w:rPr>
+            <w:fldChar w:fldCharType="separate"/>
+          </w:r>
+          <w:r>
+            <w:rPr>
+              <w:noProof/>
+              <w:webHidden/>
+            </w:rPr>
+            <w:tab/>
+          </w:r>
+          <w:r>
+            <w:rPr>
+              <w:noProof/>
+              <w:webHidden/>
+            </w:rPr>
+            <w:fldChar w:fldCharType="begin"/>
+          </w:r>
+          <w:r>
+            <w:rPr>
+              <w:noProof/>
+              <w:webHidden/>
+            </w:rPr>
+            <w:instrText xml:space="preserve"> PAGEREF _Toc37007748 \h </w:instrText>
+          </w:r>
+          <w:r>
+            <w:rPr>
+              <w:noProof/>
+              <w:webHidden/>
+            </w:rPr>
+          </w:r>
+          <w:r>
+            <w:rPr>
+              <w:noProof/>
+              <w:webHidden/>
+            </w:rPr>
+            <w:fldChar w:fldCharType="separate"/>
+          </w:r>
+          <w:r>
+            <w:rPr>
+              <w:noProof/>
+              <w:webHidden/>
+            </w:rPr>
+            <w:t>13</w:t>
+          </w:r>
+          <w:r>
+            <w:rPr>
+              <w:noProof/>
+              <w:webHidden/>
+            </w:rPr>
+            <w:fldChar w:fldCharType="end"/>
+          </w:r>
+          <w:r>
+            <w:rPr>
+              <w:rStyle w:val="Hyperlink"/>
+              <w:noProof/>
+            </w:rPr>
+            <w:fldChar w:fldCharType="end"/>
+          </w:r>
+        </w:p>
+        <w:p>
+          <w:pPr>
+            <w:pStyle w:val="TOC2"/>
+            <w:tabs>
+              <w:tab w:val="right" w:leader="dot" w:pos="9016"/>
+            </w:tabs>
+            <w:rPr>
+              <w:rFonts w:eastAsiaTheme="minorEastAsia" w:hAnsiTheme="minorHAnsi" w:cstheme="minorBidi"/>
+              <w:noProof/>
+            </w:rPr>
+          </w:pPr>
+          <w:hyperlink w:anchor="_Toc37007749" w:history="1">
+            <w:r>
+              <w:rPr>
+                <w:rStyle w:val="Hyperlink"/>
+                <w:noProof/>
+              </w:rPr>
+              <w:t>Timing Simulations</w:t>
+            </w:r>
+            <w:r>
+              <w:rPr>
+                <w:noProof/>
+                <w:webHidden/>
+              </w:rPr>
+              <w:tab/>
+            </w:r>
+            <w:r>
+              <w:rPr>
+                <w:noProof/>
+                <w:webHidden/>
+              </w:rPr>
+              <w:fldChar w:fldCharType="begin"/>
+            </w:r>
+            <w:r>
+              <w:rPr>
+                <w:noProof/>
+                <w:webHidden/>
+              </w:rPr>
+              <w:instrText xml:space="preserve"> PAGEREF _Toc37007749 \h </w:instrText>
+            </w:r>
+            <w:r>
+              <w:rPr>
+                <w:noProof/>
+                <w:webHidden/>
+              </w:rPr>
+            </w:r>
+            <w:r>
+              <w:rPr>
+                <w:noProof/>
+                <w:webHidden/>
+              </w:rPr>
+              <w:fldChar w:fldCharType="separate"/>
+            </w:r>
+            <w:r>
+              <w:rPr>
+                <w:noProof/>
+                <w:webHidden/>
+              </w:rPr>
+              <w:t>14</w:t>
             </w:r>
             <w:r>
               <w:rPr>
@@ -1211,7 +1593,7 @@
               <w:noProof/>
             </w:rPr>
           </w:pPr>
-          <w:hyperlink w:anchor="_Toc36938706" w:history="1">
+          <w:hyperlink w:anchor="_Toc37007750" w:history="1">
             <w:r>
               <w:rPr>
                 <w:rStyle w:val="Hyperlink"/>
@@ -1238,7 +1620,7 @@
                 <w:noProof/>
                 <w:webHidden/>
               </w:rPr>
-              <w:instrText xml:space="preserve"> PAGEREF _Toc36938706 \h </w:instrText>
+              <w:instrText xml:space="preserve"> PAGEREF _Toc37007750 \h </w:instrText>
             </w:r>
             <w:r>
               <w:rPr>
@@ -1258,7 +1640,7 @@
                 <w:noProof/>
                 <w:webHidden/>
               </w:rPr>
-              <w:t>3</w:t>
+              <w:t>15</w:t>
             </w:r>
             <w:r>
               <w:rPr>
@@ -1280,13 +1662,13 @@
               <w:noProof/>
             </w:rPr>
           </w:pPr>
-          <w:hyperlink w:anchor="_Toc36938707" w:history="1">
+          <w:hyperlink w:anchor="_Toc37007751" w:history="1">
             <w:r>
               <w:rPr>
                 <w:rStyle w:val="Hyperlink"/>
                 <w:noProof/>
               </w:rPr>
-              <w:t>References</w:t>
+              <w:t>Appendix</w:t>
             </w:r>
             <w:r>
               <w:rPr>
@@ -1307,7 +1689,7 @@
                 <w:noProof/>
                 <w:webHidden/>
               </w:rPr>
-              <w:instrText xml:space="preserve"> PAGEREF _Toc36938707 \h </w:instrText>
+              <w:instrText xml:space="preserve"> PAGEREF _Toc37007751 \h </w:instrText>
             </w:r>
             <w:r>
               <w:rPr>
@@ -1327,7 +1709,76 @@
                 <w:noProof/>
                 <w:webHidden/>
               </w:rPr>
-              <w:t>3</w:t>
+              <w:t>0</w:t>
+            </w:r>
+            <w:r>
+              <w:rPr>
+                <w:noProof/>
+                <w:webHidden/>
+              </w:rPr>
+              <w:fldChar w:fldCharType="end"/>
+            </w:r>
+          </w:hyperlink>
+        </w:p>
+        <w:p>
+          <w:pPr>
+            <w:pStyle w:val="TOC2"/>
+            <w:tabs>
+              <w:tab w:val="right" w:leader="dot" w:pos="9016"/>
+            </w:tabs>
+            <w:rPr>
+              <w:rFonts w:eastAsiaTheme="minorEastAsia" w:hAnsiTheme="minorHAnsi" w:cstheme="minorBidi"/>
+              <w:noProof/>
+            </w:rPr>
+          </w:pPr>
+          <w:hyperlink w:anchor="_Toc37007752" w:history="1">
+            <w:r>
+              <w:rPr>
+                <w:rStyle w:val="Hyperlink"/>
+                <w:noProof/>
+              </w:rPr>
+              <w:t>Appendix A: Logic Gates</w:t>
+            </w:r>
+            <w:r>
+              <w:rPr>
+                <w:noProof/>
+                <w:webHidden/>
+              </w:rPr>
+              <w:tab/>
+            </w:r>
+            <w:r>
+              <w:rPr>
+                <w:noProof/>
+                <w:webHidden/>
+              </w:rPr>
+              <w:fldChar w:fldCharType="begin"/>
+            </w:r>
+            <w:r>
+              <w:rPr>
+                <w:noProof/>
+                <w:webHidden/>
+              </w:rPr>
+              <w:instrText xml:space="preserve"> PAGEREF _Toc37007752 \h </w:instrText>
+            </w:r>
+            <w:r>
+              <w:rPr>
+                <w:noProof/>
+                <w:webHidden/>
+              </w:rPr>
+            </w:r>
+            <w:r>
+              <w:rPr>
+                <w:noProof/>
+                <w:webHidden/>
+              </w:rPr>
+              <w:fldChar w:fldCharType="separate"/>
+            </w:r>
+            <w:r>
+              <w:rPr>
+                <w:noProof/>
+                <w:webHidden/>
+              </w:rPr>
+              <w:t>0</w:t>
             </w:r>
             <w:r>
               <w:rPr>
@@ -1349,13 +1800,13 @@
               <w:noProof/>
             </w:rPr>
           </w:pPr>
-          <w:hyperlink w:anchor="_Toc36938708" w:history="1">
+          <w:hyperlink w:anchor="_Toc37007753" w:history="1">
             <w:r>
               <w:rPr>
                 <w:rStyle w:val="Hyperlink"/>
                 <w:noProof/>
               </w:rPr>
-              <w:t>Appendix</w:t>
+              <w:t>Table of Tables</w:t>
             </w:r>
             <w:r>
               <w:rPr>
@@ -1376,7 +1827,7 @@
                 <w:noProof/>
                 <w:webHidden/>
               </w:rPr>
-              <w:instrText xml:space="preserve"> PAGEREF _Toc36938708 \h </w:instrText>
+              <w:instrText xml:space="preserve"> PAGEREF _Toc37007753 \h </w:instrText>
             </w:r>
             <w:r>
               <w:rPr>
@@ -1396,76 +1847,7 @@
                 <w:noProof/>
                 <w:webHidden/>
               </w:rPr>
-              <w:t>3</w:t>
-            </w:r>
-            <w:r>
-              <w:rPr>
-                <w:noProof/>
-                <w:webHidden/>
-              </w:rPr>
-              <w:fldChar w:fldCharType="end"/>
-            </w:r>
-          </w:hyperlink>
-        </w:p>
-        <w:p>
-          <w:pPr>
-            <w:pStyle w:val="TOC2"/>
-            <w:tabs>
-              <w:tab w:val="right" w:leader="dot" w:pos="9016"/>
-            </w:tabs>
-            <w:rPr>
-              <w:rFonts w:eastAsiaTheme="minorEastAsia" w:hAnsiTheme="minorHAnsi" w:cstheme="minorBidi"/>
-              <w:noProof/>
-            </w:rPr>
-          </w:pPr>
-          <w:hyperlink w:anchor="_Toc36938709" w:history="1">
-            <w:r>
-              <w:rPr>
-                <w:rStyle w:val="Hyperlink"/>
-                <w:noProof/>
-              </w:rPr>
-              <w:t>Appendix A: Logic Gates</w:t>
-            </w:r>
-            <w:r>
-              <w:rPr>
-                <w:noProof/>
-                <w:webHidden/>
-              </w:rPr>
-              <w:tab/>
-            </w:r>
-            <w:r>
-              <w:rPr>
-                <w:noProof/>
-                <w:webHidden/>
-              </w:rPr>
-              <w:fldChar w:fldCharType="begin"/>
-            </w:r>
-            <w:r>
-              <w:rPr>
-                <w:noProof/>
-                <w:webHidden/>
-              </w:rPr>
-              <w:instrText xml:space="preserve"> PAGEREF _Toc36938709 \h </w:instrText>
-            </w:r>
-            <w:r>
-              <w:rPr>
-                <w:noProof/>
-                <w:webHidden/>
-              </w:rPr>
-            </w:r>
-            <w:r>
-              <w:rPr>
-                <w:noProof/>
-                <w:webHidden/>
-              </w:rPr>
-              <w:fldChar w:fldCharType="separate"/>
-            </w:r>
-            <w:r>
-              <w:rPr>
-                <w:noProof/>
-                <w:webHidden/>
-              </w:rPr>
-              <w:t>3</w:t>
+              <w:t>1</w:t>
             </w:r>
             <w:r>
               <w:rPr>
@@ -1487,13 +1869,13 @@
               <w:noProof/>
             </w:rPr>
           </w:pPr>
-          <w:hyperlink w:anchor="_Toc36938710" w:history="1">
+          <w:hyperlink w:anchor="_Toc37007754" w:history="1">
             <w:r>
               <w:rPr>
                 <w:rStyle w:val="Hyperlink"/>
                 <w:noProof/>
               </w:rPr>
-              <w:t>Table of Tables</w:t>
+              <w:t>Table of Figures</w:t>
             </w:r>
             <w:r>
               <w:rPr>
@@ -1514,7 +1896,7 @@
                 <w:noProof/>
                 <w:webHidden/>
               </w:rPr>
-              <w:instrText xml:space="preserve"> PAGEREF _Toc36938710 \h </w:instrText>
+              <w:instrText xml:space="preserve"> PAGEREF _Toc37007754 \h </w:instrText>
             </w:r>
             <w:r>
               <w:rPr>
@@ -1534,76 +1916,7 @@
                 <w:noProof/>
                 <w:webHidden/>
               </w:rPr>
-              <w:t>5</w:t>
-            </w:r>
-            <w:r>
-              <w:rPr>
-                <w:noProof/>
-                <w:webHidden/>
-              </w:rPr>
-              <w:fldChar w:fldCharType="end"/>
-            </w:r>
-          </w:hyperlink>
-        </w:p>
-        <w:p>
-          <w:pPr>
-            <w:pStyle w:val="TOC1"/>
-            <w:tabs>
-              <w:tab w:val="right" w:leader="dot" w:pos="9016"/>
-            </w:tabs>
-            <w:rPr>
-              <w:rFonts w:eastAsiaTheme="minorEastAsia" w:hAnsiTheme="minorHAnsi" w:cstheme="minorBidi"/>
-              <w:noProof/>
-            </w:rPr>
-          </w:pPr>
-          <w:hyperlink w:anchor="_Toc36938711" w:history="1">
-            <w:r>
-              <w:rPr>
-                <w:rStyle w:val="Hyperlink"/>
-                <w:noProof/>
-              </w:rPr>
-              <w:t>Table of Figures</w:t>
-            </w:r>
-            <w:r>
-              <w:rPr>
-                <w:noProof/>
-                <w:webHidden/>
-              </w:rPr>
-              <w:tab/>
-            </w:r>
-            <w:r>
-              <w:rPr>
-                <w:noProof/>
-                <w:webHidden/>
-              </w:rPr>
-              <w:fldChar w:fldCharType="begin"/>
-            </w:r>
-            <w:r>
-              <w:rPr>
-                <w:noProof/>
-                <w:webHidden/>
-              </w:rPr>
-              <w:instrText xml:space="preserve"> PAGEREF _Toc36938711 \h </w:instrText>
-            </w:r>
-            <w:r>
-              <w:rPr>
-                <w:noProof/>
-                <w:webHidden/>
-              </w:rPr>
-            </w:r>
-            <w:r>
-              <w:rPr>
-                <w:noProof/>
-                <w:webHidden/>
-              </w:rPr>
-              <w:fldChar w:fldCharType="separate"/>
-            </w:r>
-            <w:r>
-              <w:rPr>
-                <w:noProof/>
-                <w:webHidden/>
-              </w:rPr>
-              <w:t>5</w:t>
+              <w:t>1</w:t>
             </w:r>
             <w:r>
               <w:rPr>
@@ -1636,7 +1949,7 @@
       <w:pPr>
         <w:pStyle w:val="Heading1"/>
       </w:pPr>
-      <w:bookmarkStart w:id="0" w:name="_Toc36938699"/>
+      <w:bookmarkStart w:id="0" w:name="_Toc37007738"/>
       <w:r>
         <w:lastRenderedPageBreak/>
         <w:t>Introduction</w:t>
@@ -1647,17 +1960,19 @@
       <w:pPr>
         <w:pStyle w:val="Heading1"/>
       </w:pPr>
-      <w:bookmarkStart w:id="1" w:name="_Toc36938700"/>
+      <w:bookmarkStart w:id="1" w:name="_Toc37007739"/>
+      <w:proofErr w:type="spellStart"/>
       <w:r>
         <w:t>LogicUnit</w:t>
       </w:r>
       <w:bookmarkEnd w:id="1"/>
+      <w:proofErr w:type="spellEnd"/>
     </w:p>
     <w:p>
       <w:pPr>
         <w:pStyle w:val="Heading2"/>
       </w:pPr>
-      <w:bookmarkStart w:id="2" w:name="_Toc36938701"/>
+      <w:bookmarkStart w:id="2" w:name="_Toc37007740"/>
       <w:r>
         <w:t>Overview</w:t>
       </w:r>
@@ -1665,7 +1980,15 @@
     </w:p>
     <w:p>
       <w:r>
-        <w:t>The LogicUnit is responsible for selecting and operating Logic Bitwise operations</w:t>
+        <w:t xml:space="preserve">The </w:t>
+      </w:r>
+      <w:proofErr w:type="spellStart"/>
+      <w:r>
+        <w:t>LogicUnit</w:t>
+      </w:r>
+      <w:proofErr w:type="spellEnd"/>
+      <w:r>
+        <w:t xml:space="preserve"> is responsible for selecting and operating Logic Bitwise operations</w:t>
       </w:r>
       <w:r>
         <w:t xml:space="preserve"> of </w:t>
@@ -1727,7 +2050,15 @@
         </w:numPr>
       </w:pPr>
       <w:r>
-        <w:t>The result of A xor B</w:t>
+        <w:t xml:space="preserve">The result of A </w:t>
+      </w:r>
+      <w:proofErr w:type="spellStart"/>
+      <w:r>
+        <w:t>xor</w:t>
+      </w:r>
+      <w:proofErr w:type="spellEnd"/>
+      <w:r>
+        <w:t xml:space="preserve"> B</w:t>
       </w:r>
     </w:p>
     <w:p>
@@ -1777,6 +2108,7 @@
       <w:r>
         <w:t xml:space="preserve">signal </w:t>
       </w:r>
+      <w:proofErr w:type="spellStart"/>
       <w:r>
         <w:rPr>
           <w:i/>
@@ -1784,6 +2116,7 @@
         </w:rPr>
         <w:t>LogicFn</w:t>
       </w:r>
+      <w:proofErr w:type="spellEnd"/>
       <w:r>
         <w:t xml:space="preserve">. </w:t>
       </w:r>
@@ -1791,8 +2124,13 @@
         <w:t>The block diagram</w:t>
       </w:r>
       <w:r>
-        <w:t xml:space="preserve"> of the LogicUnit</w:t>
-      </w:r>
+        <w:t xml:space="preserve"> of the </w:t>
+      </w:r>
+      <w:proofErr w:type="spellStart"/>
+      <w:r>
+        <w:t>LogicUnit</w:t>
+      </w:r>
+      <w:proofErr w:type="spellEnd"/>
       <w:r>
         <w:t xml:space="preserve"> is represented in </w:t>
       </w:r>
@@ -1818,7 +2156,15 @@
         <w:fldChar w:fldCharType="end"/>
       </w:r>
       <w:r>
-        <w:t xml:space="preserve"> and the truth table of the LogicUnit is indicated in </w:t>
+        <w:t xml:space="preserve"> and the truth table of the </w:t>
+      </w:r>
+      <w:proofErr w:type="spellStart"/>
+      <w:r>
+        <w:t>LogicUnit</w:t>
+      </w:r>
+      <w:proofErr w:type="spellEnd"/>
+      <w:r>
+        <w:t xml:space="preserve"> is indicated in </w:t>
       </w:r>
       <w:r>
         <w:fldChar w:fldCharType="begin"/>
@@ -1930,7 +2276,7 @@
         <w:jc w:val="center"/>
       </w:pPr>
       <w:bookmarkStart w:id="3" w:name="_Ref36936006"/>
-      <w:bookmarkStart w:id="4" w:name="_Toc37003994"/>
+      <w:bookmarkStart w:id="4" w:name="_Toc37007626"/>
       <w:r>
         <w:t xml:space="preserve">Figure </w:t>
       </w:r>
@@ -1954,7 +2300,15 @@
       </w:r>
       <w:bookmarkEnd w:id="3"/>
       <w:r>
-        <w:t>: Block Diagram of LogicUnit Circuit</w:t>
+        <w:t xml:space="preserve">: Block Diagram of </w:t>
+      </w:r>
+      <w:proofErr w:type="spellStart"/>
+      <w:r>
+        <w:t>LogicUnit</w:t>
+      </w:r>
+      <w:proofErr w:type="spellEnd"/>
+      <w:r>
+        <w:t xml:space="preserve"> Circuit</w:t>
       </w:r>
       <w:bookmarkEnd w:id="4"/>
     </w:p>
@@ -1985,6 +2339,7 @@
                 <w:bCs/>
               </w:rPr>
             </w:pPr>
+            <w:proofErr w:type="spellStart"/>
             <w:r>
               <w:rPr>
                 <w:b/>
@@ -1992,6 +2347,7 @@
               </w:rPr>
               <w:t>LogicFn</w:t>
             </w:r>
+            <w:proofErr w:type="spellEnd"/>
             <w:r>
               <w:rPr>
                 <w:b/>
@@ -2094,7 +2450,15 @@
               <w:jc w:val="center"/>
             </w:pPr>
             <w:r>
-              <w:t>A xor B</w:t>
+              <w:t xml:space="preserve">A </w:t>
+            </w:r>
+            <w:proofErr w:type="spellStart"/>
+            <w:r>
+              <w:t>xor</w:t>
+            </w:r>
+            <w:proofErr w:type="spellEnd"/>
+            <w:r>
+              <w:t xml:space="preserve"> B</w:t>
             </w:r>
           </w:p>
         </w:tc>
@@ -2203,10 +2567,15 @@
       </w:r>
       <w:bookmarkStart w:id="7" w:name="_Ref36936049"/>
       <w:r>
-        <w:t>Truth Table of LogicUnit</w:t>
+        <w:t xml:space="preserve">Truth Table of </w:t>
+      </w:r>
+      <w:proofErr w:type="spellStart"/>
+      <w:r>
+        <w:t>LogicUnit</w:t>
       </w:r>
       <w:bookmarkEnd w:id="6"/>
       <w:bookmarkEnd w:id="7"/>
+      <w:proofErr w:type="spellEnd"/>
     </w:p>
     <w:p>
       <w:pPr>
@@ -2274,7 +2643,7 @@
         <w:jc w:val="center"/>
       </w:pPr>
       <w:bookmarkStart w:id="8" w:name="_Ref36937918"/>
-      <w:bookmarkStart w:id="9" w:name="_Toc37003995"/>
+      <w:bookmarkStart w:id="9" w:name="_Toc37007627"/>
       <w:r>
         <w:t xml:space="preserve">Figure </w:t>
       </w:r>
@@ -2298,15 +2667,20 @@
       </w:r>
       <w:bookmarkEnd w:id="8"/>
       <w:r>
-        <w:t>: VHDL Interface of LogicUnit</w:t>
+        <w:t xml:space="preserve">: VHDL Interface of </w:t>
+      </w:r>
+      <w:proofErr w:type="spellStart"/>
+      <w:r>
+        <w:t>LogicUnit</w:t>
       </w:r>
       <w:bookmarkEnd w:id="9"/>
+      <w:proofErr w:type="spellEnd"/>
     </w:p>
     <w:p>
       <w:pPr>
         <w:pStyle w:val="Heading2"/>
       </w:pPr>
-      <w:bookmarkStart w:id="10" w:name="_Toc36938702"/>
+      <w:bookmarkStart w:id="10" w:name="_Toc37007741"/>
       <w:r>
         <w:t>Functional Behaviour</w:t>
       </w:r>
@@ -2317,7 +2691,15 @@
         <w:t xml:space="preserve">The functional behaviour </w:t>
       </w:r>
       <w:r>
-        <w:t>of LogicUnit can be demonstrated in th</w:t>
+        <w:t xml:space="preserve">of </w:t>
+      </w:r>
+      <w:proofErr w:type="spellStart"/>
+      <w:r>
+        <w:t>LogicUnit</w:t>
+      </w:r>
+      <w:proofErr w:type="spellEnd"/>
+      <w:r>
+        <w:t xml:space="preserve"> can be demonstrated in th</w:t>
       </w:r>
       <w:r>
         <w:t>ree example</w:t>
@@ -2424,6 +2806,7 @@
       <w:r>
         <w:t xml:space="preserve">, the different </w:t>
       </w:r>
+      <w:proofErr w:type="spellStart"/>
       <w:r>
         <w:rPr>
           <w:i/>
@@ -2431,6 +2814,7 @@
         </w:rPr>
         <w:t>LogicFn</w:t>
       </w:r>
+      <w:proofErr w:type="spellEnd"/>
       <w:r>
         <w:t xml:space="preserve"> signals are demonstrated.</w:t>
       </w:r>
@@ -2499,7 +2883,7 @@
         <w:jc w:val="center"/>
       </w:pPr>
       <w:bookmarkStart w:id="11" w:name="_Ref36949240"/>
-      <w:bookmarkStart w:id="12" w:name="_Toc37003996"/>
+      <w:bookmarkStart w:id="12" w:name="_Toc37007628"/>
       <w:r>
         <w:t xml:space="preserve">Figure </w:t>
       </w:r>
@@ -2529,7 +2913,15 @@
         <w:t>for</w:t>
       </w:r>
       <w:r>
-        <w:t xml:space="preserve"> LogicUnit from t=0 to t=70ns</w:t>
+        <w:t xml:space="preserve"> </w:t>
+      </w:r>
+      <w:proofErr w:type="spellStart"/>
+      <w:r>
+        <w:t>LogicUnit</w:t>
+      </w:r>
+      <w:proofErr w:type="spellEnd"/>
+      <w:r>
+        <w:t xml:space="preserve"> from t=0 to t=70ns</w:t>
       </w:r>
       <w:bookmarkEnd w:id="12"/>
     </w:p>
@@ -2597,7 +2989,7 @@
         <w:jc w:val="center"/>
       </w:pPr>
       <w:bookmarkStart w:id="13" w:name="_Ref36949246"/>
-      <w:bookmarkStart w:id="14" w:name="_Toc37003997"/>
+      <w:bookmarkStart w:id="14" w:name="_Toc37007629"/>
       <w:r>
         <w:t xml:space="preserve">Figure </w:t>
       </w:r>
@@ -2624,7 +3016,15 @@
         <w:t xml:space="preserve">: Functional Simulation </w:t>
       </w:r>
       <w:r>
-        <w:t xml:space="preserve">for LogicUnit </w:t>
+        <w:t xml:space="preserve">for </w:t>
+      </w:r>
+      <w:proofErr w:type="spellStart"/>
+      <w:r>
+        <w:t>LogicUnit</w:t>
+      </w:r>
+      <w:proofErr w:type="spellEnd"/>
+      <w:r>
+        <w:t xml:space="preserve"> </w:t>
       </w:r>
       <w:r>
         <w:t>from measurement #458 to measurement #464</w:t>
@@ -2695,7 +3095,7 @@
         <w:jc w:val="center"/>
       </w:pPr>
       <w:bookmarkStart w:id="15" w:name="_Ref36949250"/>
-      <w:bookmarkStart w:id="16" w:name="_Toc37003998"/>
+      <w:bookmarkStart w:id="16" w:name="_Toc37007630"/>
       <w:r>
         <w:t xml:space="preserve">Figure </w:t>
       </w:r>
@@ -2722,7 +3122,15 @@
         <w:t xml:space="preserve">: Functional Simulation </w:t>
       </w:r>
       <w:r>
-        <w:t xml:space="preserve">for LogicUnit </w:t>
+        <w:t xml:space="preserve">for </w:t>
+      </w:r>
+      <w:proofErr w:type="spellStart"/>
+      <w:r>
+        <w:t>LogicUnit</w:t>
+      </w:r>
+      <w:proofErr w:type="spellEnd"/>
+      <w:r>
+        <w:t xml:space="preserve"> </w:t>
       </w:r>
       <w:r>
         <w:t>from measurement #770 to measurement #772</w:t>
@@ -2738,7 +3146,6 @@
           <w:szCs w:val="26"/>
         </w:rPr>
       </w:pPr>
-      <w:bookmarkStart w:id="17" w:name="_Toc36938703"/>
       <w:r>
         <w:br w:type="page"/>
       </w:r>
@@ -2747,6 +3154,7 @@
       <w:pPr>
         <w:pStyle w:val="Heading2"/>
       </w:pPr>
+      <w:bookmarkStart w:id="17" w:name="_Toc37007742"/>
       <w:r>
         <w:lastRenderedPageBreak/>
         <w:t>Circuit Synthesis</w:t>
@@ -2758,6 +3166,7 @@
       <w:r>
         <w:t xml:space="preserve">As indicated, the three logical diagrams are </w:t>
       </w:r>
+      <w:proofErr w:type="spellStart"/>
       <w:r>
         <w:rPr>
           <w:i/>
@@ -2765,9 +3174,11 @@
         </w:rPr>
         <w:t>XorGate</w:t>
       </w:r>
+      <w:proofErr w:type="spellEnd"/>
       <w:r>
         <w:t xml:space="preserve">, </w:t>
       </w:r>
+      <w:proofErr w:type="spellStart"/>
       <w:r>
         <w:rPr>
           <w:i/>
@@ -2775,9 +3186,11 @@
         </w:rPr>
         <w:t>AndGate</w:t>
       </w:r>
+      <w:proofErr w:type="spellEnd"/>
       <w:r>
         <w:t xml:space="preserve">, and </w:t>
       </w:r>
+      <w:proofErr w:type="spellStart"/>
       <w:r>
         <w:rPr>
           <w:i/>
@@ -2785,6 +3198,7 @@
         </w:rPr>
         <w:t>OrGate</w:t>
       </w:r>
+      <w:proofErr w:type="spellEnd"/>
       <w:r>
         <w:t xml:space="preserve">. The VHDL interface for the three block diagrams and synthesised circuits are listed in </w:t>
       </w:r>
@@ -2870,7 +3284,7 @@
         <w:pStyle w:val="Caption"/>
         <w:jc w:val="center"/>
       </w:pPr>
-      <w:bookmarkStart w:id="18" w:name="_Toc37003999"/>
+      <w:bookmarkStart w:id="18" w:name="_Toc37007631"/>
       <w:r>
         <w:t xml:space="preserve">Figure </w:t>
       </w:r>
@@ -2893,9 +3307,14 @@
         <w:fldChar w:fldCharType="end"/>
       </w:r>
       <w:r>
-        <w:t>: Synthesised Circuit of LogicUnit</w:t>
+        <w:t xml:space="preserve">: Synthesised Circuit of </w:t>
+      </w:r>
+      <w:proofErr w:type="spellStart"/>
+      <w:r>
+        <w:t>LogicUnit</w:t>
       </w:r>
       <w:bookmarkEnd w:id="18"/>
+      <w:proofErr w:type="spellEnd"/>
     </w:p>
     <w:p>
       <w:r>
@@ -2906,7 +3325,7 @@
       <w:pPr>
         <w:pStyle w:val="Heading2"/>
       </w:pPr>
-      <w:bookmarkStart w:id="19" w:name="_Toc36938704"/>
+      <w:bookmarkStart w:id="19" w:name="_Toc37007743"/>
       <w:r>
         <w:lastRenderedPageBreak/>
         <w:t>Timing Simulations</w:t>
@@ -2976,7 +3395,7 @@
         <w:pStyle w:val="Caption"/>
         <w:jc w:val="center"/>
       </w:pPr>
-      <w:bookmarkStart w:id="20" w:name="_Toc37004000"/>
+      <w:bookmarkStart w:id="20" w:name="_Toc37007632"/>
       <w:r>
         <w:t xml:space="preserve">Figure </w:t>
       </w:r>
@@ -3002,7 +3421,15 @@
         <w:t xml:space="preserve">: Timing Simulation </w:t>
       </w:r>
       <w:r>
-        <w:t xml:space="preserve">for LogicUnit </w:t>
+        <w:t xml:space="preserve">for </w:t>
+      </w:r>
+      <w:proofErr w:type="spellStart"/>
+      <w:r>
+        <w:t>LogicUnit</w:t>
+      </w:r>
+      <w:proofErr w:type="spellEnd"/>
+      <w:r>
+        <w:t xml:space="preserve"> </w:t>
       </w:r>
       <w:r>
         <w:t>of</w:t>
@@ -3076,7 +3503,7 @@
         <w:pStyle w:val="Caption"/>
         <w:jc w:val="center"/>
       </w:pPr>
-      <w:bookmarkStart w:id="21" w:name="_Toc37004001"/>
+      <w:bookmarkStart w:id="21" w:name="_Toc37007633"/>
       <w:r>
         <w:t xml:space="preserve">Figure </w:t>
       </w:r>
@@ -3102,7 +3529,15 @@
         <w:t xml:space="preserve">: Timing Simulation </w:t>
       </w:r>
       <w:r>
-        <w:t xml:space="preserve">for LogicUnit </w:t>
+        <w:t xml:space="preserve">for </w:t>
+      </w:r>
+      <w:proofErr w:type="spellStart"/>
+      <w:r>
+        <w:t>LogicUnit</w:t>
+      </w:r>
+      <w:proofErr w:type="spellEnd"/>
+      <w:r>
+        <w:t xml:space="preserve"> </w:t>
       </w:r>
       <w:r>
         <w:t>from measurement #400 to measurement #416</w:t>
@@ -3173,7 +3608,7 @@
         <w:pStyle w:val="Caption"/>
         <w:jc w:val="center"/>
       </w:pPr>
-      <w:bookmarkStart w:id="22" w:name="_Toc37004002"/>
+      <w:bookmarkStart w:id="22" w:name="_Toc37007634"/>
       <w:r>
         <w:t xml:space="preserve">Figure </w:t>
       </w:r>
@@ -3202,7 +3637,15 @@
         <w:t xml:space="preserve"> </w:t>
       </w:r>
       <w:r>
-        <w:t xml:space="preserve">for LogicUnit </w:t>
+        <w:t xml:space="preserve">for </w:t>
+      </w:r>
+      <w:proofErr w:type="spellStart"/>
+      <w:r>
+        <w:t>LogicUnit</w:t>
+      </w:r>
+      <w:proofErr w:type="spellEnd"/>
+      <w:r>
+        <w:t xml:space="preserve"> </w:t>
       </w:r>
       <w:r>
         <w:t>of Measurement #772</w:t>
@@ -3213,7 +3656,7 @@
       <w:pPr>
         <w:pStyle w:val="Heading1"/>
       </w:pPr>
-      <w:bookmarkStart w:id="23" w:name="_Toc36938705"/>
+      <w:bookmarkStart w:id="23" w:name="_Toc37007744"/>
       <w:r>
         <w:t>Arithmetic Unit</w:t>
       </w:r>
@@ -3223,9 +3666,11 @@
       <w:pPr>
         <w:pStyle w:val="Heading2"/>
       </w:pPr>
+      <w:bookmarkStart w:id="24" w:name="_Toc37007745"/>
       <w:r>
         <w:t>Overview</w:t>
       </w:r>
+      <w:bookmarkEnd w:id="24"/>
     </w:p>
     <w:p>
       <w:r>
@@ -3249,8 +3694,13 @@
       <w:r>
         <w:t xml:space="preserve"> </w:t>
       </w:r>
-      <w:r>
-        <w:t xml:space="preserve">B :  input </w:t>
+      <w:proofErr w:type="gramStart"/>
+      <w:r>
+        <w:t>B :</w:t>
+      </w:r>
+      <w:proofErr w:type="gramEnd"/>
+      <w:r>
+        <w:t xml:space="preserve">  input </w:t>
       </w:r>
       <w:r>
         <w:t>value</w:t>
@@ -3267,8 +3717,18 @@
           <w:numId w:val="2"/>
         </w:numPr>
       </w:pPr>
-      <w:r>
-        <w:t>AddnSub : determines whether the operation carried out is an add or a subtract</w:t>
+      <w:proofErr w:type="spellStart"/>
+      <w:proofErr w:type="gramStart"/>
+      <w:r>
+        <w:t>AddnSub</w:t>
+      </w:r>
+      <w:proofErr w:type="spellEnd"/>
+      <w:r>
+        <w:t xml:space="preserve"> :</w:t>
+      </w:r>
+      <w:proofErr w:type="gramEnd"/>
+      <w:r>
+        <w:t xml:space="preserve"> determines whether the operation carried out is an add or a subtract</w:t>
       </w:r>
     </w:p>
     <w:p>
@@ -3279,8 +3739,18 @@
           <w:numId w:val="2"/>
         </w:numPr>
       </w:pPr>
-      <w:r>
-        <w:t xml:space="preserve">NotA : </w:t>
+      <w:proofErr w:type="spellStart"/>
+      <w:proofErr w:type="gramStart"/>
+      <w:r>
+        <w:t>NotA</w:t>
+      </w:r>
+      <w:proofErr w:type="spellEnd"/>
+      <w:r>
+        <w:t xml:space="preserve"> :</w:t>
+      </w:r>
+      <w:proofErr w:type="gramEnd"/>
+      <w:r>
+        <w:t xml:space="preserve"> </w:t>
       </w:r>
       <w:r>
         <w:t>to be used later for retrieval of instructions</w:t>
@@ -3294,8 +3764,18 @@
           <w:numId w:val="2"/>
         </w:numPr>
       </w:pPr>
-      <w:r>
-        <w:t>ExtWord : determines whether or not to sign extend the value</w:t>
+      <w:proofErr w:type="spellStart"/>
+      <w:proofErr w:type="gramStart"/>
+      <w:r>
+        <w:t>ExtWord</w:t>
+      </w:r>
+      <w:proofErr w:type="spellEnd"/>
+      <w:r>
+        <w:t xml:space="preserve"> :</w:t>
+      </w:r>
+      <w:proofErr w:type="gramEnd"/>
+      <w:r>
+        <w:t xml:space="preserve"> determines whether or not to sign extend the value</w:t>
       </w:r>
     </w:p>
     <w:p>
@@ -3311,8 +3791,13 @@
           <w:numId w:val="3"/>
         </w:numPr>
       </w:pPr>
-      <w:r>
-        <w:t>Y : result of the arithmetic operation</w:t>
+      <w:proofErr w:type="gramStart"/>
+      <w:r>
+        <w:t>Y :</w:t>
+      </w:r>
+      <w:proofErr w:type="gramEnd"/>
+      <w:r>
+        <w:t xml:space="preserve"> result of the arithmetic operation</w:t>
       </w:r>
     </w:p>
     <w:p>
@@ -3323,8 +3808,18 @@
           <w:numId w:val="3"/>
         </w:numPr>
       </w:pPr>
-      <w:r>
-        <w:t>Cout : outgoing carry of the result</w:t>
+      <w:proofErr w:type="spellStart"/>
+      <w:proofErr w:type="gramStart"/>
+      <w:r>
+        <w:t>Cout</w:t>
+      </w:r>
+      <w:proofErr w:type="spellEnd"/>
+      <w:r>
+        <w:t xml:space="preserve"> :</w:t>
+      </w:r>
+      <w:proofErr w:type="gramEnd"/>
+      <w:r>
+        <w:t xml:space="preserve"> outgoing carry of the result</w:t>
       </w:r>
     </w:p>
     <w:p>
@@ -3335,8 +3830,18 @@
           <w:numId w:val="3"/>
         </w:numPr>
       </w:pPr>
-      <w:r>
-        <w:t xml:space="preserve">Ovfl : </w:t>
+      <w:proofErr w:type="spellStart"/>
+      <w:proofErr w:type="gramStart"/>
+      <w:r>
+        <w:t>Ovfl</w:t>
+      </w:r>
+      <w:proofErr w:type="spellEnd"/>
+      <w:r>
+        <w:t xml:space="preserve"> :</w:t>
+      </w:r>
+      <w:proofErr w:type="gramEnd"/>
+      <w:r>
+        <w:t xml:space="preserve"> </w:t>
       </w:r>
       <w:r>
         <w:t>signifies an overflow in the result</w:t>
@@ -3350,8 +3855,13 @@
           <w:numId w:val="3"/>
         </w:numPr>
       </w:pPr>
-      <w:r>
-        <w:t xml:space="preserve">Zero : </w:t>
+      <w:proofErr w:type="gramStart"/>
+      <w:r>
+        <w:t>Zero :</w:t>
+      </w:r>
+      <w:proofErr w:type="gramEnd"/>
+      <w:r>
+        <w:t xml:space="preserve"> </w:t>
       </w:r>
       <w:r>
         <w:t>signifies if A is equal to B</w:t>
@@ -3365,16 +3875,39 @@
           <w:numId w:val="3"/>
         </w:numPr>
       </w:pPr>
-      <w:r>
-        <w:t>AltB, AltBu :</w:t>
-      </w:r>
+      <w:proofErr w:type="spellStart"/>
+      <w:r>
+        <w:t>AltB</w:t>
+      </w:r>
+      <w:proofErr w:type="spellEnd"/>
+      <w:r>
+        <w:t xml:space="preserve">, </w:t>
+      </w:r>
+      <w:proofErr w:type="spellStart"/>
+      <w:proofErr w:type="gramStart"/>
+      <w:r>
+        <w:t>AltBu</w:t>
+      </w:r>
+      <w:proofErr w:type="spellEnd"/>
+      <w:r>
+        <w:t xml:space="preserve"> :</w:t>
+      </w:r>
+      <w:proofErr w:type="gramEnd"/>
       <w:r>
         <w:t xml:space="preserve"> signed and unsigned flags that indicate whether A is less than B</w:t>
       </w:r>
     </w:p>
     <w:p>
       <w:r>
-        <w:t xml:space="preserve">The Arithmetic Unit was designed to handle both 64 and 32-bit numbers through the ExtWord flag. It currently does not support any other operations other than addition and subtraction. </w:t>
+        <w:t xml:space="preserve">The Arithmetic Unit was designed to handle both 64 and 32-bit numbers through the </w:t>
+      </w:r>
+      <w:proofErr w:type="spellStart"/>
+      <w:r>
+        <w:t>ExtWord</w:t>
+      </w:r>
+      <w:proofErr w:type="spellEnd"/>
+      <w:r>
+        <w:t xml:space="preserve"> flag. It currently does not support any other operations other than addition and subtraction. </w:t>
       </w:r>
       <w:r>
         <w:t xml:space="preserve">If the operation performed is a subtraction, it simply negates the value in B and feeds it into the adder. </w:t>
@@ -3383,7 +3916,23 @@
         <w:t xml:space="preserve">The output signals are designed with </w:t>
       </w:r>
       <w:r>
-        <w:t>future function implementations in mind. For example, AltB and AltBu may seem insignificant, but will eventually be used to implement branching instructions in the future.</w:t>
+        <w:t xml:space="preserve">future function implementations in mind. For example, </w:t>
+      </w:r>
+      <w:proofErr w:type="spellStart"/>
+      <w:r>
+        <w:t>AltB</w:t>
+      </w:r>
+      <w:proofErr w:type="spellEnd"/>
+      <w:r>
+        <w:t xml:space="preserve"> and </w:t>
+      </w:r>
+      <w:proofErr w:type="spellStart"/>
+      <w:r>
+        <w:t>AltBu</w:t>
+      </w:r>
+      <w:proofErr w:type="spellEnd"/>
+      <w:r>
+        <w:t xml:space="preserve"> may seem insignificant, but will eventually be used to implement branching instructions in the future.</w:t>
       </w:r>
       <w:r>
         <w:t xml:space="preserve">  </w:t>
@@ -3455,7 +4004,7 @@
         <w:pStyle w:val="Caption"/>
         <w:jc w:val="center"/>
       </w:pPr>
-      <w:bookmarkStart w:id="24" w:name="_Toc37004003"/>
+      <w:bookmarkStart w:id="25" w:name="_Toc37007635"/>
       <w:r>
         <w:t xml:space="preserve">Figure </w:t>
       </w:r>
@@ -3480,9 +4029,8 @@
       <w:r>
         <w:t>: Block diagram of the Arithmetic Unit</w:t>
       </w:r>
-      <w:bookmarkEnd w:id="24"/>
-    </w:p>
-    <w:p/>
+      <w:bookmarkEnd w:id="25"/>
+    </w:p>
     <w:p>
       <w:pPr>
         <w:keepNext/>
@@ -3493,10 +4041,10 @@
           <w:noProof/>
         </w:rPr>
         <w:drawing>
-          <wp:inline distT="0" distB="0" distL="0" distR="0" wp14:anchorId="7D523425" wp14:editId="55A77B42">
-            <wp:extent cx="3409950" cy="2333625"/>
-            <wp:effectExtent l="0" t="0" r="0" b="9525"/>
-            <wp:docPr id="14" name="Picture 14"/>
+          <wp:inline distT="0" distB="0" distL="0" distR="0" wp14:anchorId="0FADF0DA" wp14:editId="0CDF6361">
+            <wp:extent cx="3770630" cy="2959735"/>
+            <wp:effectExtent l="0" t="0" r="1270" b="0"/>
+            <wp:docPr id="21" name="Picture 21"/>
             <wp:cNvGraphicFramePr>
               <a:graphicFrameLocks xmlns:a="http://schemas.openxmlformats.org/drawingml/2006/main" noChangeAspect="1"/>
             </wp:cNvGraphicFramePr>
@@ -3504,23 +4052,36 @@
               <a:graphicData uri="http://schemas.openxmlformats.org/drawingml/2006/picture">
                 <pic:pic xmlns:pic="http://schemas.openxmlformats.org/drawingml/2006/picture">
                   <pic:nvPicPr>
-                    <pic:cNvPr id="1" name=""/>
-                    <pic:cNvPicPr/>
+                    <pic:cNvPr id="0" name="Picture 1"/>
+                    <pic:cNvPicPr>
+                      <a:picLocks noChangeAspect="1" noChangeArrowheads="1"/>
+                    </pic:cNvPicPr>
                   </pic:nvPicPr>
                   <pic:blipFill>
-                    <a:blip r:embed="rId22"/>
+                    <a:blip r:embed="rId22">
+                      <a:extLst>
+                        <a:ext uri="{28A0092B-C50C-407E-A947-70E740481C1C}">
+                          <a14:useLocalDpi xmlns:a14="http://schemas.microsoft.com/office/drawing/2010/main" val="0"/>
+                        </a:ext>
+                      </a:extLst>
+                    </a:blip>
+                    <a:srcRect/>
                     <a:stretch>
                       <a:fillRect/>
                     </a:stretch>
                   </pic:blipFill>
-                  <pic:spPr>
+                  <pic:spPr bwMode="auto">
                     <a:xfrm>
                       <a:off x="0" y="0"/>
-                      <a:ext cx="3409950" cy="2333625"/>
+                      <a:ext cx="3770630" cy="2959735"/>
                     </a:xfrm>
                     <a:prstGeom prst="rect">
                       <a:avLst/>
                     </a:prstGeom>
+                    <a:noFill/>
+                    <a:ln>
+                      <a:noFill/>
+                    </a:ln>
                   </pic:spPr>
                 </pic:pic>
               </a:graphicData>
@@ -3534,7 +4095,7 @@
         <w:pStyle w:val="Caption"/>
         <w:jc w:val="center"/>
       </w:pPr>
-      <w:bookmarkStart w:id="25" w:name="_Toc37004004"/>
+      <w:bookmarkStart w:id="26" w:name="_Toc37007636"/>
       <w:r>
         <w:t xml:space="preserve">Figure </w:t>
       </w:r>
@@ -3565,7 +4126,7 @@
       <w:r>
         <w:t xml:space="preserve"> of the Arithmetic Unit</w:t>
       </w:r>
-      <w:bookmarkEnd w:id="25"/>
+      <w:bookmarkEnd w:id="26"/>
     </w:p>
     <w:p>
       <w:pPr>
@@ -3577,26 +4138,93 @@
         <w:t xml:space="preserve">The adder we used to implement the Arithmetic Unit is a simple ripple adder. The adder performs the addition bit-by-bit and propagates any carry that exists. </w:t>
       </w:r>
       <w:r>
-        <w:t xml:space="preserve"> Other than the result of the operation, it also returns </w:t>
-      </w:r>
-      <w:r>
-        <w:t xml:space="preserve"> the outgoing carry value, </w:t>
-      </w:r>
+        <w:t xml:space="preserve"> Other than the result of the operation, it also </w:t>
+      </w:r>
+      <w:proofErr w:type="gramStart"/>
+      <w:r>
+        <w:t xml:space="preserve">returns </w:t>
+      </w:r>
+      <w:r>
+        <w:t xml:space="preserve"> the</w:t>
+      </w:r>
+      <w:proofErr w:type="gramEnd"/>
+      <w:r>
+        <w:t xml:space="preserve"> outgoing carry value, </w:t>
+      </w:r>
+      <w:proofErr w:type="spellStart"/>
       <w:r>
         <w:t>Cout</w:t>
       </w:r>
-      <w:r>
-        <w:t xml:space="preserve">, and the Overflow flag, Ovfl. Cout is simply the final carry value of the carry array, and Overflow is computed as the  XOR of the last and second-to-last carry values of the carry array. These values  are used in the Arithmetic Unit to compute AltB and AltBu. </w:t>
-      </w:r>
-    </w:p>
-    <w:p>
-      <w:r>
-        <w:t>The block diagram of the Adder is represented in Figure 12. The VHDL interface of the  Adder is given in Figure 13.</w:t>
+      <w:proofErr w:type="spellEnd"/>
+      <w:r>
+        <w:t xml:space="preserve">, and the Overflow flag, </w:t>
+      </w:r>
+      <w:proofErr w:type="spellStart"/>
+      <w:r>
+        <w:t>Ovfl</w:t>
+      </w:r>
+      <w:proofErr w:type="spellEnd"/>
+      <w:r>
+        <w:t xml:space="preserve">. </w:t>
+      </w:r>
+      <w:proofErr w:type="spellStart"/>
+      <w:r>
+        <w:t>Cout</w:t>
+      </w:r>
+      <w:proofErr w:type="spellEnd"/>
+      <w:r>
+        <w:t xml:space="preserve"> is simply the final carry value of the carry array, and Overflow is computed as </w:t>
+      </w:r>
+      <w:proofErr w:type="gramStart"/>
+      <w:r>
+        <w:t>the  XOR</w:t>
+      </w:r>
+      <w:proofErr w:type="gramEnd"/>
+      <w:r>
+        <w:t xml:space="preserve"> of the last and second-to-last carry values of the carry array. These </w:t>
+      </w:r>
+      <w:proofErr w:type="gramStart"/>
+      <w:r>
+        <w:t>values  are</w:t>
+      </w:r>
+      <w:proofErr w:type="gramEnd"/>
+      <w:r>
+        <w:t xml:space="preserve"> used in the Arithmetic Unit to compute </w:t>
+      </w:r>
+      <w:proofErr w:type="spellStart"/>
+      <w:r>
+        <w:t>AltB</w:t>
+      </w:r>
+      <w:proofErr w:type="spellEnd"/>
+      <w:r>
+        <w:t xml:space="preserve"> and </w:t>
+      </w:r>
+      <w:proofErr w:type="spellStart"/>
+      <w:r>
+        <w:t>AltBu</w:t>
+      </w:r>
+      <w:proofErr w:type="spellEnd"/>
+      <w:r>
+        <w:t xml:space="preserve">. </w:t>
+      </w:r>
+    </w:p>
+    <w:p>
+      <w:r>
+        <w:t xml:space="preserve">The block diagram of the Adder is represented in Figure 12. The VHDL interface of </w:t>
+      </w:r>
+      <w:proofErr w:type="gramStart"/>
+      <w:r>
+        <w:t>the  Adder</w:t>
+      </w:r>
+      <w:proofErr w:type="gramEnd"/>
+      <w:r>
+        <w:t xml:space="preserve"> is given in Figure 13.</w:t>
       </w:r>
     </w:p>
     <w:p/>
     <w:p>
       <w:r>
+        <w:lastRenderedPageBreak/>
         <w:br w:type="page"/>
       </w:r>
     </w:p>
@@ -3605,14 +4233,11 @@
     <w:p/>
     <w:p>
       <w:pPr>
-        <w:keepNext/>
+        <w:pStyle w:val="Caption"/>
         <w:jc w:val="center"/>
       </w:pPr>
-      <w:bookmarkStart w:id="26" w:name="_Toc37004005"/>
-      <w:r>
-        <w:rPr>
-          <w:noProof/>
-        </w:rPr>
+      <w:bookmarkStart w:id="27" w:name="_Toc37007637"/>
+      <w:r>
         <w:drawing>
           <wp:anchor distT="0" distB="0" distL="114300" distR="114300" simplePos="0" relativeHeight="251672576" behindDoc="0" locked="0" layoutInCell="1" allowOverlap="1" wp14:anchorId="79359FEF" wp14:editId="2C4DDAAA">
             <wp:simplePos x="0" y="0"/>
@@ -3676,9 +4301,6 @@
         <w:fldChar w:fldCharType="separate"/>
       </w:r>
       <w:r>
-        <w:rPr>
-          <w:noProof/>
-        </w:rPr>
         <w:t>12</w:t>
       </w:r>
       <w:r>
@@ -3687,12 +4309,8 @@
       <w:r>
         <w:t>: Block diagram of the Adder</w:t>
       </w:r>
-      <w:bookmarkEnd w:id="26"/>
-    </w:p>
-    <w:p/>
-    <w:p/>
-    <w:p/>
-    <w:p/>
+      <w:bookmarkEnd w:id="27"/>
+    </w:p>
     <w:p>
       <w:pPr>
         <w:keepNext/>
@@ -3703,10 +4321,10 @@
           <w:noProof/>
         </w:rPr>
         <w:drawing>
-          <wp:inline distT="0" distB="0" distL="0" distR="0" wp14:anchorId="610743B3" wp14:editId="6EBD1E63">
-            <wp:extent cx="3105150" cy="1352550"/>
-            <wp:effectExtent l="0" t="0" r="0" b="0"/>
-            <wp:docPr id="15" name="Picture 15"/>
+          <wp:inline distT="0" distB="0" distL="0" distR="0" wp14:anchorId="22097BF4" wp14:editId="13C81E3B">
+            <wp:extent cx="3478530" cy="1838325"/>
+            <wp:effectExtent l="0" t="0" r="7620" b="9525"/>
+            <wp:docPr id="25" name="Picture 25"/>
             <wp:cNvGraphicFramePr>
               <a:graphicFrameLocks xmlns:a="http://schemas.openxmlformats.org/drawingml/2006/main" noChangeAspect="1"/>
             </wp:cNvGraphicFramePr>
@@ -3714,23 +4332,36 @@
               <a:graphicData uri="http://schemas.openxmlformats.org/drawingml/2006/picture">
                 <pic:pic xmlns:pic="http://schemas.openxmlformats.org/drawingml/2006/picture">
                   <pic:nvPicPr>
-                    <pic:cNvPr id="1" name=""/>
-                    <pic:cNvPicPr/>
+                    <pic:cNvPr id="0" name="Picture 3"/>
+                    <pic:cNvPicPr>
+                      <a:picLocks noChangeAspect="1" noChangeArrowheads="1"/>
+                    </pic:cNvPicPr>
                   </pic:nvPicPr>
                   <pic:blipFill>
-                    <a:blip r:embed="rId24"/>
+                    <a:blip r:embed="rId24">
+                      <a:extLst>
+                        <a:ext uri="{28A0092B-C50C-407E-A947-70E740481C1C}">
+                          <a14:useLocalDpi xmlns:a14="http://schemas.microsoft.com/office/drawing/2010/main" val="0"/>
+                        </a:ext>
+                      </a:extLst>
+                    </a:blip>
+                    <a:srcRect/>
                     <a:stretch>
                       <a:fillRect/>
                     </a:stretch>
                   </pic:blipFill>
-                  <pic:spPr>
+                  <pic:spPr bwMode="auto">
                     <a:xfrm>
                       <a:off x="0" y="0"/>
-                      <a:ext cx="3105150" cy="1352550"/>
+                      <a:ext cx="3478530" cy="1838325"/>
                     </a:xfrm>
                     <a:prstGeom prst="rect">
                       <a:avLst/>
                     </a:prstGeom>
+                    <a:noFill/>
+                    <a:ln>
+                      <a:noFill/>
+                    </a:ln>
                   </pic:spPr>
                 </pic:pic>
               </a:graphicData>
@@ -3756,9 +4387,16 @@
           <w:docGrid w:linePitch="360"/>
         </w:sectPr>
       </w:pPr>
-      <w:bookmarkStart w:id="27" w:name="_Toc37004006"/>
-      <w:r>
-        <w:t xml:space="preserve">Figure </w:t>
+      <w:bookmarkStart w:id="28" w:name="_Toc37007638"/>
+      <w:r>
+        <w:rPr>
+          <w:i w:val="0"/>
+          <w:iCs w:val="0"/>
+        </w:rPr>
+        <w:t>Figure</w:t>
+      </w:r>
+      <w:r>
+        <w:t xml:space="preserve"> </w:t>
       </w:r>
       <w:r>
         <w:fldChar w:fldCharType="begin"/>
@@ -3779,18 +4417,25 @@
         <w:fldChar w:fldCharType="end"/>
       </w:r>
       <w:r>
-        <w:t>: VHDL interface of the Adder</w:t>
-      </w:r>
-      <w:bookmarkEnd w:id="27"/>
+        <w:t xml:space="preserve">: </w:t>
+      </w:r>
+      <w:bookmarkStart w:id="29" w:name="_GoBack"/>
+      <w:bookmarkEnd w:id="29"/>
+      <w:r>
+        <w:t>VHDL interface of the Adder</w:t>
+      </w:r>
+      <w:bookmarkEnd w:id="28"/>
     </w:p>
     <w:p>
       <w:pPr>
         <w:pStyle w:val="Heading2"/>
       </w:pPr>
+      <w:bookmarkStart w:id="30" w:name="_Toc37007746"/>
       <w:r>
         <w:lastRenderedPageBreak/>
         <w:t>Functional Behaviour</w:t>
       </w:r>
+      <w:bookmarkEnd w:id="30"/>
     </w:p>
     <w:p>
       <w:pPr>
@@ -3848,7 +4493,7 @@
         <w:pStyle w:val="Caption"/>
         <w:jc w:val="center"/>
       </w:pPr>
-      <w:bookmarkStart w:id="28" w:name="_Toc37004007"/>
+      <w:bookmarkStart w:id="31" w:name="_Toc37007639"/>
       <w:r>
         <w:t xml:space="preserve">Figure </w:t>
       </w:r>
@@ -3873,7 +4518,7 @@
       <w:r>
         <w:t>: Functional Simulation of the Arithmetic Unit</w:t>
       </w:r>
-      <w:bookmarkEnd w:id="28"/>
+      <w:bookmarkEnd w:id="31"/>
     </w:p>
     <w:p>
       <w:r>
@@ -3891,14 +4536,43 @@
       <w:r>
         <w:t xml:space="preserve"> </w:t>
       </w:r>
+      <w:proofErr w:type="spellStart"/>
       <w:r>
         <w:t>T</w:t>
       </w:r>
       <w:r>
-        <w:t>bY. This figure also encapsulates all the different combinations of the context variables and its resulting output. For example, as annotated on the figure, we have a test case where the arithmetic operation is an ADD with no sign extension, that produces a Cout and no Overflow. We also have another test case that showcases SUBTRACT with sign extension</w:t>
-      </w:r>
-      <w:r>
-        <w:t>, that similarly produces a Cout with no Overflow, but this time the AltB flag is also set</w:t>
+        <w:t>bY</w:t>
+      </w:r>
+      <w:proofErr w:type="spellEnd"/>
+      <w:r>
+        <w:t xml:space="preserve">. This figure also encapsulates all the different combinations of the context variables and its resulting output. For example, as annotated on the figure, we have a test case where the arithmetic operation is an ADD with no sign extension, that produces a </w:t>
+      </w:r>
+      <w:proofErr w:type="spellStart"/>
+      <w:r>
+        <w:t>Cout</w:t>
+      </w:r>
+      <w:proofErr w:type="spellEnd"/>
+      <w:r>
+        <w:t xml:space="preserve"> and no Overflow. We also have another test case that showcases SUBTRACT with sign extension</w:t>
+      </w:r>
+      <w:r>
+        <w:t xml:space="preserve">, that similarly produces a </w:t>
+      </w:r>
+      <w:proofErr w:type="spellStart"/>
+      <w:r>
+        <w:t>Cout</w:t>
+      </w:r>
+      <w:proofErr w:type="spellEnd"/>
+      <w:r>
+        <w:t xml:space="preserve"> with no Overflow, but this time the </w:t>
+      </w:r>
+      <w:proofErr w:type="spellStart"/>
+      <w:r>
+        <w:t>AltB</w:t>
+      </w:r>
+      <w:proofErr w:type="spellEnd"/>
+      <w:r>
+        <w:t xml:space="preserve"> flag is also set</w:t>
       </w:r>
       <w:r>
         <w:t xml:space="preserve">. </w:t>
@@ -3920,6 +4594,7 @@
       <w:pPr>
         <w:pStyle w:val="Heading2"/>
       </w:pPr>
+      <w:bookmarkStart w:id="32" w:name="_Toc37007747"/>
       <w:r>
         <w:rPr>
           <w:noProof/>
@@ -4030,7 +4705,7 @@
                                 <w:noProof/>
                               </w:rPr>
                             </w:pPr>
-                            <w:bookmarkStart w:id="29" w:name="_Toc37004008"/>
+                            <w:bookmarkStart w:id="33" w:name="_Toc37007640"/>
                             <w:r>
                               <w:t xml:space="preserve">Figure </w:t>
                             </w:r>
@@ -4055,7 +4730,7 @@
                             <w:r>
                               <w:t>: RTL synthesized circuit of the Arithmetic Unit</w:t>
                             </w:r>
-                            <w:bookmarkEnd w:id="29"/>
+                            <w:bookmarkEnd w:id="33"/>
                           </w:p>
                         </w:txbxContent>
                       </wps:txbx>
@@ -4084,7 +4759,7 @@
                           <w:noProof/>
                         </w:rPr>
                       </w:pPr>
-                      <w:bookmarkStart w:id="30" w:name="_Toc37004008"/>
+                      <w:bookmarkStart w:id="34" w:name="_Toc37007640"/>
                       <w:r>
                         <w:t xml:space="preserve">Figure </w:t>
                       </w:r>
@@ -4109,7 +4784,7 @@
                       <w:r>
                         <w:t>: RTL synthesized circuit of the Arithmetic Unit</w:t>
                       </w:r>
-                      <w:bookmarkEnd w:id="30"/>
+                      <w:bookmarkEnd w:id="34"/>
                     </w:p>
                   </w:txbxContent>
                 </v:textbox>
@@ -4122,6 +4797,7 @@
       <w:r>
         <w:t>Circuit Synthesis</w:t>
       </w:r>
+      <w:bookmarkEnd w:id="32"/>
     </w:p>
     <w:p>
       <w:r>
@@ -4129,16 +4805,76 @@
           <w:noProof/>
         </w:rPr>
         <w:lastRenderedPageBreak/>
+        <w:drawing>
+          <wp:anchor distT="0" distB="0" distL="114300" distR="114300" simplePos="0" relativeHeight="251667456" behindDoc="0" locked="0" layoutInCell="1" allowOverlap="1" wp14:anchorId="105E4824" wp14:editId="68544058">
+            <wp:simplePos x="0" y="0"/>
+            <wp:positionH relativeFrom="margin">
+              <wp:posOffset>-716915</wp:posOffset>
+            </wp:positionH>
+            <wp:positionV relativeFrom="paragraph">
+              <wp:posOffset>0</wp:posOffset>
+            </wp:positionV>
+            <wp:extent cx="10390505" cy="5024120"/>
+            <wp:effectExtent l="0" t="0" r="0" b="5080"/>
+            <wp:wrapSquare wrapText="bothSides"/>
+            <wp:docPr id="29" name="Picture 29" descr="A close up of a map&#10;&#10;Description automatically generated"/>
+            <wp:cNvGraphicFramePr>
+              <a:graphicFrameLocks xmlns:a="http://schemas.openxmlformats.org/drawingml/2006/main" noChangeAspect="1"/>
+            </wp:cNvGraphicFramePr>
+            <a:graphic xmlns:a="http://schemas.openxmlformats.org/drawingml/2006/main">
+              <a:graphicData uri="http://schemas.openxmlformats.org/drawingml/2006/picture">
+                <pic:pic xmlns:pic="http://schemas.openxmlformats.org/drawingml/2006/picture">
+                  <pic:nvPicPr>
+                    <pic:cNvPr id="29" name="ArithUnit_circuit2.png"/>
+                    <pic:cNvPicPr/>
+                  </pic:nvPicPr>
+                  <pic:blipFill>
+                    <a:blip r:embed="rId31">
+                      <a:extLst>
+                        <a:ext uri="{28A0092B-C50C-407E-A947-70E740481C1C}">
+                          <a14:useLocalDpi xmlns:a14="http://schemas.microsoft.com/office/drawing/2010/main" val="0"/>
+                        </a:ext>
+                      </a:extLst>
+                    </a:blip>
+                    <a:stretch>
+                      <a:fillRect/>
+                    </a:stretch>
+                  </pic:blipFill>
+                  <pic:spPr>
+                    <a:xfrm>
+                      <a:off x="0" y="0"/>
+                      <a:ext cx="10390505" cy="5024120"/>
+                    </a:xfrm>
+                    <a:prstGeom prst="rect">
+                      <a:avLst/>
+                    </a:prstGeom>
+                  </pic:spPr>
+                </pic:pic>
+              </a:graphicData>
+            </a:graphic>
+            <wp14:sizeRelH relativeFrom="margin">
+              <wp14:pctWidth>0</wp14:pctWidth>
+            </wp14:sizeRelH>
+            <wp14:sizeRelV relativeFrom="margin">
+              <wp14:pctHeight>0</wp14:pctHeight>
+            </wp14:sizeRelV>
+          </wp:anchor>
+        </w:drawing>
+      </w:r>
+      <w:r>
+        <w:rPr>
+          <w:noProof/>
+        </w:rPr>
         <mc:AlternateContent>
           <mc:Choice Requires="wps">
             <w:drawing>
-              <wp:anchor distT="0" distB="0" distL="114300" distR="114300" simplePos="0" relativeHeight="251669504" behindDoc="0" locked="0" layoutInCell="1" allowOverlap="1" wp14:anchorId="562451F3" wp14:editId="356533E6">
+              <wp:anchor distT="0" distB="0" distL="114300" distR="114300" simplePos="0" relativeHeight="251669504" behindDoc="0" locked="0" layoutInCell="1" allowOverlap="1" wp14:anchorId="562451F3" wp14:editId="3A195FC6">
                 <wp:simplePos x="0" y="0"/>
                 <wp:positionH relativeFrom="column">
-                  <wp:posOffset>-90170</wp:posOffset>
+                  <wp:posOffset>-117868</wp:posOffset>
                 </wp:positionH>
                 <wp:positionV relativeFrom="paragraph">
-                  <wp:posOffset>4387215</wp:posOffset>
+                  <wp:posOffset>5461818</wp:posOffset>
                 </wp:positionV>
                 <wp:extent cx="8952865" cy="635"/>
                 <wp:effectExtent l="0" t="0" r="0" b="0"/>
@@ -4174,7 +4910,7 @@
                                 <w:noProof/>
                               </w:rPr>
                             </w:pPr>
-                            <w:bookmarkStart w:id="31" w:name="_Toc37004009"/>
+                            <w:bookmarkStart w:id="35" w:name="_Toc37007641"/>
                             <w:r>
                               <w:t xml:space="preserve">Figure </w:t>
                             </w:r>
@@ -4199,7 +4935,7 @@
                             <w:r>
                               <w:t>: Panned-out view of the RTL synthesized circuit of the Arithmetic Unit</w:t>
                             </w:r>
-                            <w:bookmarkEnd w:id="31"/>
+                            <w:bookmarkEnd w:id="35"/>
                           </w:p>
                         </w:txbxContent>
                       </wps:txbx>
@@ -4217,7 +4953,7 @@
           </mc:Choice>
           <mc:Fallback>
             <w:pict>
-              <v:shape w14:anchorId="562451F3" id="Text Box 30" o:spid="_x0000_s1029" type="#_x0000_t202" style="position:absolute;margin-left:-7.1pt;margin-top:345.45pt;width:704.95pt;height:.05pt;z-index:251669504;visibility:visible;mso-wrap-style:square;mso-wrap-distance-left:9pt;mso-wrap-distance-top:0;mso-wrap-distance-right:9pt;mso-wrap-distance-bottom:0;mso-position-horizontal:absolute;mso-position-horizontal-relative:text;mso-position-vertical:absolute;mso-position-vertical-relative:text;v-text-anchor:top" o:gfxdata="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" stroked="f">
+              <v:shape w14:anchorId="562451F3" id="Text Box 30" o:spid="_x0000_s1029" type="#_x0000_t202" style="position:absolute;margin-left:-9.3pt;margin-top:430.05pt;width:704.95pt;height:.05pt;z-index:251669504;visibility:visible;mso-wrap-style:square;mso-wrap-distance-left:9pt;mso-wrap-distance-top:0;mso-wrap-distance-right:9pt;mso-wrap-distance-bottom:0;mso-position-horizontal:absolute;mso-position-horizontal-relative:text;mso-position-vertical:absolute;mso-position-vertical-relative:text;v-text-anchor:top" o:gfxdata="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" stroked="f">
                 <v:textbox style="mso-fit-shape-to-text:t" inset="0,0,0,0">
                   <w:txbxContent>
                     <w:p>
@@ -4228,7 +4964,7 @@
                           <w:noProof/>
                         </w:rPr>
                       </w:pPr>
-                      <w:bookmarkStart w:id="32" w:name="_Toc37004009"/>
+                      <w:bookmarkStart w:id="36" w:name="_Toc37007641"/>
                       <w:r>
                         <w:t xml:space="preserve">Figure </w:t>
                       </w:r>
@@ -4253,7 +4989,7 @@
                       <w:r>
                         <w:t>: Panned-out view of the RTL synthesized circuit of the Arithmetic Unit</w:t>
                       </w:r>
-                      <w:bookmarkEnd w:id="32"/>
+                      <w:bookmarkEnd w:id="36"/>
                     </w:p>
                   </w:txbxContent>
                 </v:textbox>
@@ -4264,149 +5000,31 @@
         </mc:AlternateContent>
       </w:r>
       <w:r>
-        <w:rPr>
-          <w:noProof/>
-        </w:rPr>
-        <w:drawing>
-          <wp:anchor distT="0" distB="0" distL="114300" distR="114300" simplePos="0" relativeHeight="251667456" behindDoc="0" locked="0" layoutInCell="1" allowOverlap="1" wp14:anchorId="105E4824" wp14:editId="2C482F02">
-            <wp:simplePos x="0" y="0"/>
-            <wp:positionH relativeFrom="margin">
-              <wp:align>right</wp:align>
-            </wp:positionH>
-            <wp:positionV relativeFrom="paragraph">
-              <wp:posOffset>0</wp:posOffset>
-            </wp:positionV>
-            <wp:extent cx="8952865" cy="4330065"/>
-            <wp:effectExtent l="0" t="0" r="635" b="0"/>
-            <wp:wrapSquare wrapText="bothSides"/>
-            <wp:docPr id="29" name="Picture 29" descr="A close up of a map&#10;&#10;Description automatically generated"/>
-            <wp:cNvGraphicFramePr>
-              <a:graphicFrameLocks xmlns:a="http://schemas.openxmlformats.org/drawingml/2006/main" noChangeAspect="1"/>
-            </wp:cNvGraphicFramePr>
-            <a:graphic xmlns:a="http://schemas.openxmlformats.org/drawingml/2006/main">
-              <a:graphicData uri="http://schemas.openxmlformats.org/drawingml/2006/picture">
-                <pic:pic xmlns:pic="http://schemas.openxmlformats.org/drawingml/2006/picture">
-                  <pic:nvPicPr>
-                    <pic:cNvPr id="29" name="ArithUnit_circuit2.png"/>
-                    <pic:cNvPicPr/>
-                  </pic:nvPicPr>
-                  <pic:blipFill>
-                    <a:blip r:embed="rId31">
-                      <a:extLst>
-                        <a:ext uri="{28A0092B-C50C-407E-A947-70E740481C1C}">
-                          <a14:useLocalDpi xmlns:a14="http://schemas.microsoft.com/office/drawing/2010/main" val="0"/>
-                        </a:ext>
-                      </a:extLst>
-                    </a:blip>
-                    <a:stretch>
-                      <a:fillRect/>
-                    </a:stretch>
-                  </pic:blipFill>
-                  <pic:spPr>
-                    <a:xfrm>
-                      <a:off x="0" y="0"/>
-                      <a:ext cx="8952865" cy="4330065"/>
-                    </a:xfrm>
-                    <a:prstGeom prst="rect">
-                      <a:avLst/>
-                    </a:prstGeom>
-                  </pic:spPr>
-                </pic:pic>
-              </a:graphicData>
-            </a:graphic>
-            <wp14:sizeRelH relativeFrom="margin">
-              <wp14:pctWidth>0</wp14:pctWidth>
-            </wp14:sizeRelH>
-            <wp14:sizeRelV relativeFrom="margin">
-              <wp14:pctHeight>0</wp14:pctHeight>
-            </wp14:sizeRelV>
-          </wp:anchor>
-        </w:drawing>
-      </w:r>
-      <w:r>
-        <w:t>Figures 1</w:t>
-      </w:r>
-      <w:r>
-        <w:t>5</w:t>
-      </w:r>
-      <w:r>
-        <w:t xml:space="preserve"> and 1</w:t>
-      </w:r>
-      <w:r>
-        <w:t>6</w:t>
-      </w:r>
-      <w:r>
-        <w:t xml:space="preserve"> represent the RTL synthesized circuit of the Arithmetic Unit.</w:t>
-      </w:r>
-      <w:r>
-        <w:t xml:space="preserve"> The circuit is organized so that every input bit can be observed from the figure. T</w:t>
-      </w:r>
-      <w:r>
-        <w:t>he functional logic</w:t>
-      </w:r>
-      <w:r>
         <w:t xml:space="preserve"> </w:t>
       </w:r>
-      <w:r>
-        <w:t xml:space="preserve">portion of the Unit are mostly </w:t>
-      </w:r>
-      <w:r>
-        <w:t>performed</w:t>
-      </w:r>
-      <w:r>
-        <w:t xml:space="preserve"> in parallel, and only take up two layers of delay before producing the final result. The ripple adder</w:t>
-      </w:r>
-      <w:r>
-        <w:t xml:space="preserve"> used in this circuit</w:t>
-      </w:r>
-      <w:r>
-        <w:t xml:space="preserve"> is </w:t>
-      </w:r>
-      <w:r>
-        <w:t>represented</w:t>
-      </w:r>
-      <w:r>
-        <w:t xml:space="preserve"> in green</w:t>
-      </w:r>
-      <w:r>
-        <w:t>, and the synthesized circuit diagram of it is displayed in Figure 1</w:t>
-      </w:r>
-      <w:r>
-        <w:t>7</w:t>
-      </w:r>
-      <w:r>
-        <w:t xml:space="preserve">. Since a basic ripple adder was used, the resulting propagation delay is quite significant. We could reduce this delay by implementing a carry-skip or Brent Kung adder instead. </w:t>
-      </w:r>
-      <w:r>
-        <w:t>The output</w:t>
-      </w:r>
-      <w:r>
-        <w:t xml:space="preserve"> of the Adder </w:t>
-      </w:r>
-      <w:r>
-        <w:t>is then used in the Arithmetic Unit in the process of obtaining the final output value Y.</w:t>
-      </w:r>
-    </w:p>
-    <w:p>
-      <w:pPr>
-        <w:pStyle w:val="Heading2"/>
-      </w:pPr>
+      <w:bookmarkStart w:id="37" w:name="_Toc37007642"/>
+    </w:p>
+    <w:p>
+      <w:pPr>
+        <w:pStyle w:val="Caption"/>
+      </w:pPr>
+      <w:bookmarkStart w:id="38" w:name="_Toc37007748"/>
       <w:r>
         <w:rPr>
           <w:noProof/>
         </w:rPr>
         <w:lastRenderedPageBreak/>
         <w:drawing>
-          <wp:anchor distT="0" distB="0" distL="114300" distR="114300" simplePos="0" relativeHeight="251670528" behindDoc="0" locked="0" layoutInCell="1" allowOverlap="1" wp14:anchorId="3F6A3A5F" wp14:editId="52FA8EBB">
+          <wp:anchor distT="0" distB="0" distL="114300" distR="114300" simplePos="0" relativeHeight="251670528" behindDoc="0" locked="0" layoutInCell="1" allowOverlap="1" wp14:anchorId="3F6A3A5F" wp14:editId="2A8BEE64">
             <wp:simplePos x="0" y="0"/>
             <wp:positionH relativeFrom="margin">
-              <wp:align>center</wp:align>
+              <wp:posOffset>194468</wp:posOffset>
             </wp:positionH>
             <wp:positionV relativeFrom="paragraph">
-              <wp:posOffset>0</wp:posOffset>
+              <wp:posOffset>-197</wp:posOffset>
             </wp:positionV>
-            <wp:extent cx="8380730" cy="5368925"/>
-            <wp:effectExtent l="0" t="0" r="1270" b="3175"/>
+            <wp:extent cx="8739973" cy="5599391"/>
+            <wp:effectExtent l="0" t="0" r="4445" b="1905"/>
             <wp:wrapTopAndBottom/>
             <wp:docPr id="32" name="Picture 32" descr="A picture containing screenshot&#10;&#10;Description automatically generated"/>
             <wp:cNvGraphicFramePr>
@@ -4434,7 +5052,7 @@
                   <pic:spPr>
                     <a:xfrm>
                       <a:off x="0" y="0"/>
-                      <a:ext cx="8380730" cy="5368925"/>
+                      <a:ext cx="8739973" cy="5599391"/>
                     </a:xfrm>
                     <a:prstGeom prst="rect">
                       <a:avLst/>
@@ -4452,13 +5070,7 @@
           </wp:anchor>
         </w:drawing>
       </w:r>
-    </w:p>
-    <w:p>
-      <w:pPr>
-        <w:pStyle w:val="Caption"/>
-        <w:jc w:val="center"/>
-      </w:pPr>
-      <w:bookmarkStart w:id="33" w:name="_Toc37004010"/>
+      <w:bookmarkEnd w:id="38"/>
       <w:r>
         <w:t xml:space="preserve">Figure </w:t>
       </w:r>
@@ -4483,17 +5095,38 @@
       <w:r>
         <w:t>: RTL synthesized circuit diagram of Adder</w:t>
       </w:r>
-      <w:bookmarkEnd w:id="33"/>
+      <w:bookmarkEnd w:id="37"/>
+    </w:p>
+    <w:p>
+      <w:r>
+        <w:lastRenderedPageBreak/>
+        <w:br w:type="page"/>
+      </w:r>
+      <w:r>
+        <w:lastRenderedPageBreak/>
+        <w:t xml:space="preserve">Figures 15 and 16 represent the RTL synthesized circuit of the Arithmetic Unit. The circuit is organized so that every input bit can be observed from the figure. The functional logic portion of the Unit are mostly performed in parallel, and only take up two layers of delay before producing </w:t>
+      </w:r>
+      <w:proofErr w:type="gramStart"/>
+      <w:r>
+        <w:t>the final result</w:t>
+      </w:r>
+      <w:proofErr w:type="gramEnd"/>
+      <w:r>
+        <w:t>. The ripple adder used in this circuit is represented in green, and the synthesized circuit diagram of it is displayed in Figure 17. Since a basic ripple adder was</w:t>
+      </w:r>
+      <w:r>
+        <w:t xml:space="preserve"> used, the resulting propagation delay is quite significant. We could reduce this delay by implementing a carry-skip or Brent Kung adder instead. The output of the Adder is then used in the Arithmetic Unit in the process of obtaining the final output value Y.</w:t>
+      </w:r>
     </w:p>
     <w:p>
       <w:pPr>
         <w:pStyle w:val="Heading2"/>
       </w:pPr>
+      <w:bookmarkStart w:id="39" w:name="_Toc37007749"/>
       <w:r>
         <w:rPr>
           <w:noProof/>
         </w:rPr>
-        <w:lastRenderedPageBreak/>
         <mc:AlternateContent>
           <mc:Choice Requires="wps">
             <w:drawing>
@@ -4539,7 +5172,7 @@
                                 <w:noProof/>
                               </w:rPr>
                             </w:pPr>
-                            <w:bookmarkStart w:id="34" w:name="_Toc37004011"/>
+                            <w:bookmarkStart w:id="40" w:name="_Toc37007643"/>
                             <w:r>
                               <w:t xml:space="preserve">Figure </w:t>
                             </w:r>
@@ -4562,9 +5195,9 @@
                               <w:fldChar w:fldCharType="end"/>
                             </w:r>
                             <w:r>
-                              <w:t>: TIming Simulation for the Arithmetic Unit</w:t>
+                              <w:t>: Timing Simulation for the Arithmetic Unit</w:t>
                             </w:r>
-                            <w:bookmarkEnd w:id="34"/>
+                            <w:bookmarkEnd w:id="40"/>
                           </w:p>
                         </w:txbxContent>
                       </wps:txbx>
@@ -4593,7 +5226,7 @@
                           <w:noProof/>
                         </w:rPr>
                       </w:pPr>
-                      <w:bookmarkStart w:id="35" w:name="_Toc37004011"/>
+                      <w:bookmarkStart w:id="41" w:name="_Toc37007643"/>
                       <w:r>
                         <w:t xml:space="preserve">Figure </w:t>
                       </w:r>
@@ -4616,9 +5249,9 @@
                         <w:fldChar w:fldCharType="end"/>
                       </w:r>
                       <w:r>
-                        <w:t>: TIming Simulation for the Arithmetic Unit</w:t>
+                        <w:t>: Timing Simulation for the Arithmetic Unit</w:t>
                       </w:r>
-                      <w:bookmarkEnd w:id="35"/>
+                      <w:bookmarkEnd w:id="41"/>
                     </w:p>
                   </w:txbxContent>
                 </v:textbox>
@@ -4631,6 +5264,7 @@
       <w:r>
         <w:t>Timing Simulations</w:t>
       </w:r>
+      <w:bookmarkEnd w:id="39"/>
     </w:p>
     <w:p>
       <w:r>
@@ -4681,61 +5315,7 @@
       </w:r>
     </w:p>
     <w:p>
-      <w:r>
-        <w:t>The</w:t>
-      </w:r>
-      <w:r>
-        <w:t xml:space="preserve"> timing of the Arithmetic Unit can be verified by observing that </w:t>
-      </w:r>
-      <w:r>
-        <w:t>the results are obtained well within the allocated time period.</w:t>
-      </w:r>
-      <w:r>
-        <w:t xml:space="preserve"> For measurement #1, the total propagation delay is 18.7 ns, </w:t>
-      </w:r>
-      <w:r>
-        <w:t xml:space="preserve">with </w:t>
-      </w:r>
-      <w:r>
-        <w:t xml:space="preserve">8.3 ns </w:t>
-      </w:r>
-      <w:r>
-        <w:t>to spare</w:t>
-      </w:r>
-      <w:r>
-        <w:t xml:space="preserve">. The ripple adder took </w:t>
-      </w:r>
-      <w:r>
-        <w:t>7</w:t>
-      </w:r>
-      <w:r>
-        <w:t xml:space="preserve">.3 ns to compute the appropriate result </w:t>
-      </w:r>
-      <w:r>
-        <w:t>–</w:t>
-      </w:r>
-      <w:r>
-        <w:t xml:space="preserve"> roughly </w:t>
-      </w:r>
-      <w:r>
-        <w:t>4</w:t>
-      </w:r>
-      <w:bookmarkStart w:id="36" w:name="_GoBack"/>
-      <w:bookmarkEnd w:id="36"/>
-      <w:r>
-        <w:t>0% of the entire time taken. If we were to improve this circuit in the future, improving the implementation of the adder will significantly improve the circuit</w:t>
-      </w:r>
-      <w:r>
-        <w:t>’</w:t>
-      </w:r>
-      <w:r>
-        <w:t>s efficiency.</w:t>
-      </w:r>
-    </w:p>
-    <w:p/>
-    <w:p>
-      <w:pPr>
-        <w:pStyle w:val="Heading1"/>
+      <w:pPr>
         <w:sectPr>
           <w:pgSz w:w="16838" w:h="11906" w:orient="landscape"/>
           <w:pgMar w:top="1440" w:right="1440" w:bottom="1440" w:left="1440" w:header="709" w:footer="709" w:gutter="0"/>
@@ -4744,17 +5324,70 @@
           <w:docGrid w:linePitch="360"/>
         </w:sectPr>
       </w:pPr>
-      <w:bookmarkStart w:id="37" w:name="_Toc36938706"/>
+      <w:r>
+        <w:lastRenderedPageBreak/>
+        <w:t>The</w:t>
+      </w:r>
+      <w:r>
+        <w:t xml:space="preserve"> timing of the Arithmetic Unit can be verified by observing that </w:t>
+      </w:r>
+      <w:r>
+        <w:t>the results are obtained well within the allocated time period.</w:t>
+      </w:r>
+      <w:r>
+        <w:t xml:space="preserve"> For measurement #1, the total propagation delay is 18.7 ns, </w:t>
+      </w:r>
+      <w:r>
+        <w:t xml:space="preserve">with </w:t>
+      </w:r>
+      <w:r>
+        <w:t xml:space="preserve">8.3 ns </w:t>
+      </w:r>
+      <w:r>
+        <w:t>to spare</w:t>
+      </w:r>
+      <w:r>
+        <w:t xml:space="preserve">. The ripple adder took </w:t>
+      </w:r>
+      <w:r>
+        <w:t>7</w:t>
+      </w:r>
+      <w:r>
+        <w:t xml:space="preserve">.3 ns to compute the appropriate result </w:t>
+      </w:r>
+      <w:r>
+        <w:t>–</w:t>
+      </w:r>
+      <w:r>
+        <w:t xml:space="preserve"> roughly </w:t>
+      </w:r>
+      <w:r>
+        <w:t>4</w:t>
+      </w:r>
+      <w:r>
+        <w:t>0% of the entire time taken. If we were to improve this circuit in the future, improving the implementation of the adder will significantly improve the circuit</w:t>
+      </w:r>
+      <w:r>
+        <w:t>’</w:t>
+      </w:r>
+      <w:r>
+        <w:t>s efficiency</w:t>
+      </w:r>
     </w:p>
     <w:p>
       <w:pPr>
         <w:pStyle w:val="Heading1"/>
       </w:pPr>
-      <w:r>
-        <w:lastRenderedPageBreak/>
+      <w:bookmarkStart w:id="42" w:name="_Toc37007750"/>
+    </w:p>
+    <w:p>
+      <w:pPr>
+        <w:pStyle w:val="Heading1"/>
+      </w:pPr>
+      <w:r>
         <w:t>Conclusion</w:t>
       </w:r>
-      <w:bookmarkEnd w:id="37"/>
+      <w:bookmarkEnd w:id="42"/>
     </w:p>
     <w:p>
       <w:pPr>
@@ -4782,12 +5415,12 @@
           <w:docGrid w:linePitch="360"/>
         </w:sectPr>
       </w:pPr>
-      <w:bookmarkStart w:id="38" w:name="_Toc36938708"/>
     </w:p>
     <w:p>
       <w:pPr>
         <w:pStyle w:val="Heading1"/>
       </w:pPr>
+      <w:bookmarkStart w:id="43" w:name="_Toc37007751"/>
       <w:r>
         <w:lastRenderedPageBreak/>
         <w:t>Appendi</w:t>
@@ -4795,26 +5428,34 @@
       <w:r>
         <w:t>x</w:t>
       </w:r>
-      <w:bookmarkEnd w:id="38"/>
+      <w:bookmarkEnd w:id="43"/>
     </w:p>
     <w:p>
       <w:pPr>
         <w:pStyle w:val="Heading2"/>
       </w:pPr>
-      <w:bookmarkStart w:id="39" w:name="_Ref36938591"/>
-      <w:bookmarkStart w:id="40" w:name="_Toc36938709"/>
+      <w:bookmarkStart w:id="44" w:name="_Ref36938591"/>
+      <w:bookmarkStart w:id="45" w:name="_Toc37007752"/>
       <w:r>
         <w:t xml:space="preserve">Appendix A: </w:t>
       </w:r>
       <w:r>
         <w:t>Logic Gates</w:t>
       </w:r>
-      <w:bookmarkEnd w:id="39"/>
-      <w:bookmarkEnd w:id="40"/>
-    </w:p>
-    <w:p>
-      <w:r>
-        <w:t>Inside the LogicUnit, the logic gates.</w:t>
+      <w:bookmarkEnd w:id="44"/>
+      <w:bookmarkEnd w:id="45"/>
+    </w:p>
+    <w:p>
+      <w:r>
+        <w:t xml:space="preserve">Inside the </w:t>
+      </w:r>
+      <w:proofErr w:type="spellStart"/>
+      <w:r>
+        <w:t>LogicUnit</w:t>
+      </w:r>
+      <w:proofErr w:type="spellEnd"/>
+      <w:r>
+        <w:t>, the logic gates.</w:t>
       </w:r>
     </w:p>
     <w:p>
@@ -4841,6 +5482,7 @@
       <w:r>
         <w:t xml:space="preserve"> and </w:t>
       </w:r>
+      <w:proofErr w:type="spellStart"/>
       <w:r>
         <w:rPr>
           <w:i/>
@@ -4848,9 +5490,11 @@
         </w:rPr>
         <w:t>xor</w:t>
       </w:r>
+      <w:proofErr w:type="spellEnd"/>
       <w:r>
         <w:t xml:space="preserve"> are available in the IEEE standardised library. The logic gates entity interfaces and implementation for </w:t>
       </w:r>
+      <w:proofErr w:type="spellStart"/>
       <w:r>
         <w:rPr>
           <w:i/>
@@ -4858,9 +5502,11 @@
         </w:rPr>
         <w:t>AndGate</w:t>
       </w:r>
+      <w:proofErr w:type="spellEnd"/>
       <w:r>
         <w:t xml:space="preserve">, </w:t>
       </w:r>
+      <w:proofErr w:type="spellStart"/>
       <w:r>
         <w:rPr>
           <w:i/>
@@ -4868,9 +5514,11 @@
         </w:rPr>
         <w:t>OrGate</w:t>
       </w:r>
+      <w:proofErr w:type="spellEnd"/>
       <w:r>
         <w:t xml:space="preserve"> and </w:t>
       </w:r>
+      <w:proofErr w:type="spellStart"/>
       <w:r>
         <w:rPr>
           <w:i/>
@@ -4878,6 +5526,7 @@
         </w:rPr>
         <w:t>XorGate</w:t>
       </w:r>
+      <w:proofErr w:type="spellEnd"/>
       <w:r>
         <w:t xml:space="preserve"> is represented in </w:t>
       </w:r>
@@ -5018,8 +5667,8 @@
         <w:pStyle w:val="Caption"/>
         <w:jc w:val="center"/>
       </w:pPr>
-      <w:bookmarkStart w:id="41" w:name="_Ref36937746"/>
-      <w:bookmarkStart w:id="42" w:name="_Toc37004012"/>
+      <w:bookmarkStart w:id="46" w:name="_Ref36937746"/>
+      <w:bookmarkStart w:id="47" w:name="_Toc37007644"/>
       <w:r>
         <w:t xml:space="preserve">Figure </w:t>
       </w:r>
@@ -5041,11 +5690,16 @@
       <w:r>
         <w:fldChar w:fldCharType="end"/>
       </w:r>
-      <w:bookmarkEnd w:id="41"/>
-      <w:r>
-        <w:t>: VHDL Interface and Implementation of AndGate</w:t>
-      </w:r>
-      <w:bookmarkEnd w:id="42"/>
+      <w:bookmarkEnd w:id="46"/>
+      <w:r>
+        <w:t xml:space="preserve">: VHDL Interface and Implementation of </w:t>
+      </w:r>
+      <w:proofErr w:type="spellStart"/>
+      <w:r>
+        <w:t>AndGate</w:t>
+      </w:r>
+      <w:bookmarkEnd w:id="47"/>
+      <w:proofErr w:type="spellEnd"/>
     </w:p>
     <w:p>
       <w:pPr>
@@ -5111,8 +5765,8 @@
         <w:pStyle w:val="Caption"/>
         <w:jc w:val="center"/>
       </w:pPr>
-      <w:bookmarkStart w:id="43" w:name="_Ref36937753"/>
-      <w:bookmarkStart w:id="44" w:name="_Toc37004013"/>
+      <w:bookmarkStart w:id="48" w:name="_Ref36937753"/>
+      <w:bookmarkStart w:id="49" w:name="_Toc37007645"/>
       <w:r>
         <w:t xml:space="preserve">Figure </w:t>
       </w:r>
@@ -5134,11 +5788,16 @@
       <w:r>
         <w:fldChar w:fldCharType="end"/>
       </w:r>
-      <w:bookmarkEnd w:id="43"/>
-      <w:r>
-        <w:t>: VHDL Interface and Implementation of OrGate</w:t>
-      </w:r>
-      <w:bookmarkEnd w:id="44"/>
+      <w:bookmarkEnd w:id="48"/>
+      <w:r>
+        <w:t xml:space="preserve">: VHDL Interface and Implementation of </w:t>
+      </w:r>
+      <w:proofErr w:type="spellStart"/>
+      <w:r>
+        <w:t>OrGate</w:t>
+      </w:r>
+      <w:bookmarkEnd w:id="49"/>
+      <w:proofErr w:type="spellEnd"/>
     </w:p>
     <w:p>
       <w:pPr>
@@ -5205,8 +5864,8 @@
         <w:pStyle w:val="Caption"/>
         <w:jc w:val="center"/>
       </w:pPr>
-      <w:bookmarkStart w:id="45" w:name="_Ref36937758"/>
-      <w:bookmarkStart w:id="46" w:name="_Toc37004014"/>
+      <w:bookmarkStart w:id="50" w:name="_Ref36937758"/>
+      <w:bookmarkStart w:id="51" w:name="_Toc37007646"/>
       <w:r>
         <w:t xml:space="preserve">Figure </w:t>
       </w:r>
@@ -5228,11 +5887,16 @@
       <w:r>
         <w:fldChar w:fldCharType="end"/>
       </w:r>
-      <w:bookmarkEnd w:id="45"/>
-      <w:r>
-        <w:t>: VHDL Interface and Implementation of XorGate</w:t>
-      </w:r>
-      <w:bookmarkEnd w:id="46"/>
+      <w:bookmarkEnd w:id="50"/>
+      <w:r>
+        <w:t xml:space="preserve">: VHDL Interface and Implementation of </w:t>
+      </w:r>
+      <w:proofErr w:type="spellStart"/>
+      <w:r>
+        <w:t>XorGate</w:t>
+      </w:r>
+      <w:bookmarkEnd w:id="51"/>
+      <w:proofErr w:type="spellEnd"/>
     </w:p>
     <w:p>
       <w:r>
@@ -5330,8 +5994,8 @@
         <w:pStyle w:val="Caption"/>
         <w:jc w:val="center"/>
       </w:pPr>
-      <w:bookmarkStart w:id="47" w:name="_Ref36950643"/>
-      <w:bookmarkStart w:id="48" w:name="_Toc37004015"/>
+      <w:bookmarkStart w:id="52" w:name="_Ref36950643"/>
+      <w:bookmarkStart w:id="53" w:name="_Toc37007647"/>
       <w:r>
         <w:t xml:space="preserve">Figure </w:t>
       </w:r>
@@ -5353,21 +6017,45 @@
       <w:r>
         <w:fldChar w:fldCharType="end"/>
       </w:r>
-      <w:bookmarkEnd w:id="47"/>
-      <w:r>
-        <w:t>: Synthesised Circuits of AndGates, OrGates and XorGates respectively</w:t>
-      </w:r>
-      <w:bookmarkEnd w:id="48"/>
+      <w:bookmarkEnd w:id="52"/>
+      <w:r>
+        <w:t xml:space="preserve">: Synthesised Circuits of </w:t>
+      </w:r>
+      <w:proofErr w:type="spellStart"/>
+      <w:r>
+        <w:t>AndGates</w:t>
+      </w:r>
+      <w:proofErr w:type="spellEnd"/>
+      <w:r>
+        <w:t xml:space="preserve">, </w:t>
+      </w:r>
+      <w:proofErr w:type="spellStart"/>
+      <w:r>
+        <w:t>OrGates</w:t>
+      </w:r>
+      <w:proofErr w:type="spellEnd"/>
+      <w:r>
+        <w:t xml:space="preserve"> and </w:t>
+      </w:r>
+      <w:proofErr w:type="spellStart"/>
+      <w:r>
+        <w:t>XorGates</w:t>
+      </w:r>
+      <w:proofErr w:type="spellEnd"/>
+      <w:r>
+        <w:t xml:space="preserve"> respectively</w:t>
+      </w:r>
+      <w:bookmarkEnd w:id="53"/>
     </w:p>
     <w:p>
       <w:pPr>
         <w:pStyle w:val="Heading1"/>
       </w:pPr>
-      <w:bookmarkStart w:id="49" w:name="_Toc36938710"/>
+      <w:bookmarkStart w:id="54" w:name="_Toc37007753"/>
       <w:r>
         <w:t>Table of Tables</w:t>
       </w:r>
-      <w:bookmarkEnd w:id="49"/>
+      <w:bookmarkEnd w:id="54"/>
     </w:p>
     <w:p>
       <w:pPr>
@@ -5458,11 +6146,11 @@
       <w:r>
         <w:t xml:space="preserve"> </w:t>
       </w:r>
-      <w:bookmarkStart w:id="50" w:name="_Toc36938711"/>
+      <w:bookmarkStart w:id="55" w:name="_Toc37007754"/>
       <w:r>
         <w:t>Table of Figures</w:t>
       </w:r>
-      <w:bookmarkEnd w:id="50"/>
+      <w:bookmarkEnd w:id="55"/>
     </w:p>
     <w:p>
       <w:pPr>
@@ -5484,7 +6172,7 @@
       <w:r>
         <w:fldChar w:fldCharType="separate"/>
       </w:r>
-      <w:hyperlink w:anchor="_Toc37003994" w:history="1">
+      <w:hyperlink w:anchor="_Toc37007626" w:history="1">
         <w:r>
           <w:rPr>
             <w:rStyle w:val="Hyperlink"/>
@@ -5512,7 +6200,7 @@
             <w:noProof/>
             <w:webHidden/>
           </w:rPr>
-          <w:instrText xml:space="preserve"> PAGEREF _Toc37003994 \h </w:instrText>
+          <w:instrText xml:space="preserve"> PAGEREF _Toc37007626 \h </w:instrText>
         </w:r>
         <w:r>
           <w:rPr>
@@ -5554,7 +6242,7 @@
           <w:noProof/>
         </w:rPr>
       </w:pPr>
-      <w:hyperlink w:anchor="_Toc37003995" w:history="1">
+      <w:hyperlink w:anchor="_Toc37007627" w:history="1">
         <w:r>
           <w:rPr>
             <w:rStyle w:val="Hyperlink"/>
@@ -5582,7 +6270,7 @@
             <w:noProof/>
             <w:webHidden/>
           </w:rPr>
-          <w:instrText xml:space="preserve"> PAGEREF _Toc37003995 \h </w:instrText>
+          <w:instrText xml:space="preserve"> PAGEREF _Toc37007627 \h </w:instrText>
         </w:r>
         <w:r>
           <w:rPr>
@@ -5624,7 +6312,7 @@
           <w:noProof/>
         </w:rPr>
       </w:pPr>
-      <w:hyperlink w:anchor="_Toc37003996" w:history="1">
+      <w:hyperlink w:anchor="_Toc37007628" w:history="1">
         <w:r>
           <w:rPr>
             <w:rStyle w:val="Hyperlink"/>
@@ -5652,7 +6340,7 @@
             <w:noProof/>
             <w:webHidden/>
           </w:rPr>
-          <w:instrText xml:space="preserve"> PAGEREF _Toc37003996 \h </w:instrText>
+          <w:instrText xml:space="preserve"> PAGEREF _Toc37007628 \h </w:instrText>
         </w:r>
         <w:r>
           <w:rPr>
@@ -5694,7 +6382,7 @@
           <w:noProof/>
         </w:rPr>
       </w:pPr>
-      <w:hyperlink w:anchor="_Toc37003997" w:history="1">
+      <w:hyperlink w:anchor="_Toc37007629" w:history="1">
         <w:r>
           <w:rPr>
             <w:rStyle w:val="Hyperlink"/>
@@ -5722,7 +6410,7 @@
             <w:noProof/>
             <w:webHidden/>
           </w:rPr>
-          <w:instrText xml:space="preserve"> PAGEREF _Toc37003997 \h </w:instrText>
+          <w:instrText xml:space="preserve"> PAGEREF _Toc37007629 \h </w:instrText>
         </w:r>
         <w:r>
           <w:rPr>
@@ -5764,7 +6452,7 @@
           <w:noProof/>
         </w:rPr>
       </w:pPr>
-      <w:hyperlink w:anchor="_Toc37003998" w:history="1">
+      <w:hyperlink w:anchor="_Toc37007630" w:history="1">
         <w:r>
           <w:rPr>
             <w:rStyle w:val="Hyperlink"/>
@@ -5792,7 +6480,7 @@
             <w:noProof/>
             <w:webHidden/>
           </w:rPr>
-          <w:instrText xml:space="preserve"> PAGEREF _Toc37003998 \h </w:instrText>
+          <w:instrText xml:space="preserve"> PAGEREF _Toc37007630 \h </w:instrText>
         </w:r>
         <w:r>
           <w:rPr>
@@ -5834,7 +6522,7 @@
           <w:noProof/>
         </w:rPr>
       </w:pPr>
-      <w:hyperlink w:anchor="_Toc37003999" w:history="1">
+      <w:hyperlink w:anchor="_Toc37007631" w:history="1">
         <w:r>
           <w:rPr>
             <w:rStyle w:val="Hyperlink"/>
@@ -5862,7 +6550,7 @@
             <w:noProof/>
             <w:webHidden/>
           </w:rPr>
-          <w:instrText xml:space="preserve"> PAGEREF _Toc37003999 \h </w:instrText>
+          <w:instrText xml:space="preserve"> PAGEREF _Toc37007631 \h </w:instrText>
         </w:r>
         <w:r>
           <w:rPr>
@@ -5904,7 +6592,7 @@
           <w:noProof/>
         </w:rPr>
       </w:pPr>
-      <w:hyperlink w:anchor="_Toc37004000" w:history="1">
+      <w:hyperlink w:anchor="_Toc37007632" w:history="1">
         <w:r>
           <w:rPr>
             <w:rStyle w:val="Hyperlink"/>
@@ -5932,7 +6620,7 @@
             <w:noProof/>
             <w:webHidden/>
           </w:rPr>
-          <w:instrText xml:space="preserve"> PAGEREF _Toc37004000 \h </w:instrText>
+          <w:instrText xml:space="preserve"> PAGEREF _Toc37007632 \h </w:instrText>
         </w:r>
         <w:r>
           <w:rPr>
@@ -5974,7 +6662,7 @@
           <w:noProof/>
         </w:rPr>
       </w:pPr>
-      <w:hyperlink w:anchor="_Toc37004001" w:history="1">
+      <w:hyperlink w:anchor="_Toc37007633" w:history="1">
         <w:r>
           <w:rPr>
             <w:rStyle w:val="Hyperlink"/>
@@ -6002,7 +6690,7 @@
             <w:noProof/>
             <w:webHidden/>
           </w:rPr>
-          <w:instrText xml:space="preserve"> PAGEREF _Toc37004001 \h </w:instrText>
+          <w:instrText xml:space="preserve"> PAGEREF _Toc37007633 \h </w:instrText>
         </w:r>
         <w:r>
           <w:rPr>
@@ -6044,7 +6732,7 @@
           <w:noProof/>
         </w:rPr>
       </w:pPr>
-      <w:hyperlink w:anchor="_Toc37004002" w:history="1">
+      <w:hyperlink w:anchor="_Toc37007634" w:history="1">
         <w:r>
           <w:rPr>
             <w:rStyle w:val="Hyperlink"/>
@@ -6072,7 +6760,7 @@
             <w:noProof/>
             <w:webHidden/>
           </w:rPr>
-          <w:instrText xml:space="preserve"> PAGEREF _Toc37004002 \h </w:instrText>
+          <w:instrText xml:space="preserve"> PAGEREF _Toc37007634 \h </w:instrText>
         </w:r>
         <w:r>
           <w:rPr>
@@ -6114,7 +6802,7 @@
           <w:noProof/>
         </w:rPr>
       </w:pPr>
-      <w:hyperlink w:anchor="_Toc37004003" w:history="1">
+      <w:hyperlink w:anchor="_Toc37007635" w:history="1">
         <w:r>
           <w:rPr>
             <w:rStyle w:val="Hyperlink"/>
@@ -6142,7 +6830,7 @@
             <w:noProof/>
             <w:webHidden/>
           </w:rPr>
-          <w:instrText xml:space="preserve"> PAGEREF _Toc37004003 \h </w:instrText>
+          <w:instrText xml:space="preserve"> PAGEREF _Toc37007635 \h </w:instrText>
         </w:r>
         <w:r>
           <w:rPr>
@@ -6184,7 +6872,7 @@
           <w:noProof/>
         </w:rPr>
       </w:pPr>
-      <w:hyperlink w:anchor="_Toc37004004" w:history="1">
+      <w:hyperlink w:anchor="_Toc37007636" w:history="1">
         <w:r>
           <w:rPr>
             <w:rStyle w:val="Hyperlink"/>
@@ -6212,7 +6900,7 @@
             <w:noProof/>
             <w:webHidden/>
           </w:rPr>
-          <w:instrText xml:space="preserve"> PAGEREF _Toc37004004 \h </w:instrText>
+          <w:instrText xml:space="preserve"> PAGEREF _Toc37007636 \h </w:instrText>
         </w:r>
         <w:r>
           <w:rPr>
@@ -6254,7 +6942,7 @@
           <w:noProof/>
         </w:rPr>
       </w:pPr>
-      <w:hyperlink w:anchor="_Toc37004005" w:history="1">
+      <w:hyperlink w:anchor="_Toc37007637" w:history="1">
         <w:r>
           <w:rPr>
             <w:rStyle w:val="Hyperlink"/>
@@ -6282,7 +6970,7 @@
             <w:noProof/>
             <w:webHidden/>
           </w:rPr>
-          <w:instrText xml:space="preserve"> PAGEREF _Toc37004005 \h </w:instrText>
+          <w:instrText xml:space="preserve"> PAGEREF _Toc37007637 \h </w:instrText>
         </w:r>
         <w:r>
           <w:rPr>
@@ -6324,7 +7012,7 @@
           <w:noProof/>
         </w:rPr>
       </w:pPr>
-      <w:hyperlink w:anchor="_Toc37004006" w:history="1">
+      <w:hyperlink w:anchor="_Toc37007638" w:history="1">
         <w:r>
           <w:rPr>
             <w:rStyle w:val="Hyperlink"/>
@@ -6352,7 +7040,7 @@
             <w:noProof/>
             <w:webHidden/>
           </w:rPr>
-          <w:instrText xml:space="preserve"> PAGEREF _Toc37004006 \h </w:instrText>
+          <w:instrText xml:space="preserve"> PAGEREF _Toc37007638 \h </w:instrText>
         </w:r>
         <w:r>
           <w:rPr>
@@ -6394,7 +7082,7 @@
           <w:noProof/>
         </w:rPr>
       </w:pPr>
-      <w:hyperlink w:anchor="_Toc37004007" w:history="1">
+      <w:hyperlink w:anchor="_Toc37007639" w:history="1">
         <w:r>
           <w:rPr>
             <w:rStyle w:val="Hyperlink"/>
@@ -6422,7 +7110,7 @@
             <w:noProof/>
             <w:webHidden/>
           </w:rPr>
-          <w:instrText xml:space="preserve"> PAGEREF _Toc37004007 \h </w:instrText>
+          <w:instrText xml:space="preserve"> PAGEREF _Toc37007639 \h </w:instrText>
         </w:r>
         <w:r>
           <w:rPr>
@@ -6464,7 +7152,7 @@
           <w:noProof/>
         </w:rPr>
       </w:pPr>
-      <w:hyperlink r:id="rId38" w:anchor="_Toc37004008" w:history="1">
+      <w:hyperlink r:id="rId38" w:anchor="_Toc37007640" w:history="1">
         <w:r>
           <w:rPr>
             <w:rStyle w:val="Hyperlink"/>
@@ -6492,7 +7180,7 @@
             <w:noProof/>
             <w:webHidden/>
           </w:rPr>
-          <w:instrText xml:space="preserve"> PAGEREF _Toc37004008 \h </w:instrText>
+          <w:instrText xml:space="preserve"> PAGEREF _Toc37007640 \h </w:instrText>
         </w:r>
         <w:r>
           <w:rPr>
@@ -6534,7 +7222,7 @@
           <w:noProof/>
         </w:rPr>
       </w:pPr>
-      <w:hyperlink r:id="rId39" w:anchor="_Toc37004009" w:history="1">
+      <w:hyperlink r:id="rId39" w:anchor="_Toc37007641" w:history="1">
         <w:r>
           <w:rPr>
             <w:rStyle w:val="Hyperlink"/>
@@ -6562,7 +7250,7 @@
             <w:noProof/>
             <w:webHidden/>
           </w:rPr>
-          <w:instrText xml:space="preserve"> PAGEREF _Toc37004009 \h </w:instrText>
+          <w:instrText xml:space="preserve"> PAGEREF _Toc37007641 \h </w:instrText>
         </w:r>
         <w:r>
           <w:rPr>
@@ -6604,7 +7292,7 @@
           <w:noProof/>
         </w:rPr>
       </w:pPr>
-      <w:hyperlink w:anchor="_Toc37004010" w:history="1">
+      <w:hyperlink w:anchor="_Toc37007642" w:history="1">
         <w:r>
           <w:rPr>
             <w:rStyle w:val="Hyperlink"/>
@@ -6632,7 +7320,7 @@
             <w:noProof/>
             <w:webHidden/>
           </w:rPr>
-          <w:instrText xml:space="preserve"> PAGEREF _Toc37004010 \h </w:instrText>
+          <w:instrText xml:space="preserve"> PAGEREF _Toc37007642 \h </w:instrText>
         </w:r>
         <w:r>
           <w:rPr>
@@ -6674,14 +7362,14 @@
           <w:noProof/>
         </w:rPr>
       </w:pPr>
-      <w:hyperlink r:id="rId40" w:anchor="_Toc37004011" w:history="1">
+      <w:hyperlink r:id="rId40" w:anchor="_Toc37007643" w:history="1">
         <w:r>
           <w:rPr>
             <w:rStyle w:val="Hyperlink"/>
             <w:rFonts w:eastAsiaTheme="minorEastAsia"/>
             <w:noProof/>
           </w:rPr>
-          <w:t>Figure 18: TIming Simulation for the Arithmetic Unit</w:t>
+          <w:t>Figure 18: Timing Simulation for the Arithmetic Unit</w:t>
         </w:r>
         <w:r>
           <w:rPr>
@@ -6702,7 +7390,7 @@
             <w:noProof/>
             <w:webHidden/>
           </w:rPr>
-          <w:instrText xml:space="preserve"> PAGEREF _Toc37004011 \h </w:instrText>
+          <w:instrText xml:space="preserve"> PAGEREF _Toc37007643 \h </w:instrText>
         </w:r>
         <w:r>
           <w:rPr>
@@ -6744,7 +7432,7 @@
           <w:noProof/>
         </w:rPr>
       </w:pPr>
-      <w:hyperlink w:anchor="_Toc37004012" w:history="1">
+      <w:hyperlink w:anchor="_Toc37007644" w:history="1">
         <w:r>
           <w:rPr>
             <w:rStyle w:val="Hyperlink"/>
@@ -6772,7 +7460,7 @@
             <w:noProof/>
             <w:webHidden/>
           </w:rPr>
-          <w:instrText xml:space="preserve"> PAGEREF _Toc37004012 \h </w:instrText>
+          <w:instrText xml:space="preserve"> PAGEREF _Toc37007644 \h </w:instrText>
         </w:r>
         <w:r>
           <w:rPr>
@@ -6814,7 +7502,7 @@
           <w:noProof/>
         </w:rPr>
       </w:pPr>
-      <w:hyperlink w:anchor="_Toc37004013" w:history="1">
+      <w:hyperlink w:anchor="_Toc37007645" w:history="1">
         <w:r>
           <w:rPr>
             <w:rStyle w:val="Hyperlink"/>
@@ -6842,7 +7530,7 @@
             <w:noProof/>
             <w:webHidden/>
           </w:rPr>
-          <w:instrText xml:space="preserve"> PAGEREF _Toc37004013 \h </w:instrText>
+          <w:instrText xml:space="preserve"> PAGEREF _Toc37007645 \h </w:instrText>
         </w:r>
         <w:r>
           <w:rPr>
@@ -6884,7 +7572,7 @@
           <w:noProof/>
         </w:rPr>
       </w:pPr>
-      <w:hyperlink w:anchor="_Toc37004014" w:history="1">
+      <w:hyperlink w:anchor="_Toc37007646" w:history="1">
         <w:r>
           <w:rPr>
             <w:rStyle w:val="Hyperlink"/>
@@ -6912,7 +7600,7 @@
             <w:noProof/>
             <w:webHidden/>
           </w:rPr>
-          <w:instrText xml:space="preserve"> PAGEREF _Toc37004014 \h </w:instrText>
+          <w:instrText xml:space="preserve"> PAGEREF _Toc37007646 \h </w:instrText>
         </w:r>
         <w:r>
           <w:rPr>
@@ -6954,7 +7642,7 @@
           <w:noProof/>
         </w:rPr>
       </w:pPr>
-      <w:hyperlink w:anchor="_Toc37004015" w:history="1">
+      <w:hyperlink w:anchor="_Toc37007647" w:history="1">
         <w:r>
           <w:rPr>
             <w:rStyle w:val="Hyperlink"/>
@@ -6982,7 +7670,7 @@
             <w:noProof/>
             <w:webHidden/>
           </w:rPr>
-          <w:instrText xml:space="preserve"> PAGEREF _Toc37004015 \h </w:instrText>
+          <w:instrText xml:space="preserve"> PAGEREF _Toc37007647 \h </w:instrText>
         </w:r>
         <w:r>
           <w:rPr>
@@ -7270,7 +7958,6 @@
                             <w:dataBinding w:prefixMappings="xmlns:ns0='http://purl.org/dc/elements/1.1/' xmlns:ns1='http://schemas.openxmlformats.org/package/2006/metadata/core-properties' " w:xpath="/ns1:coreProperties[1]/ns0:title[1]" w:storeItemID="{6C3C8BC8-F283-45AE-878A-BAB7291924A1}"/>
                             <w:text/>
                           </w:sdtPr>
-                          <w:sdtEndPr/>
                           <w:sdtContent>
                             <w:p>
                               <w:pPr>
@@ -7332,7 +8019,6 @@
                       <w:dataBinding w:prefixMappings="xmlns:ns0='http://purl.org/dc/elements/1.1/' xmlns:ns1='http://schemas.openxmlformats.org/package/2006/metadata/core-properties' " w:xpath="/ns1:coreProperties[1]/ns0:title[1]" w:storeItemID="{6C3C8BC8-F283-45AE-878A-BAB7291924A1}"/>
                       <w:text/>
                     </w:sdtPr>
-                    <w:sdtEndPr/>
                     <w:sdtContent>
                       <w:p>
                         <w:pPr>
@@ -7444,7 +8130,6 @@
                             <w:dataBinding w:prefixMappings="xmlns:ns0='http://purl.org/dc/elements/1.1/' xmlns:ns1='http://schemas.openxmlformats.org/package/2006/metadata/core-properties' " w:xpath="/ns1:coreProperties[1]/ns0:title[1]" w:storeItemID="{6C3C8BC8-F283-45AE-878A-BAB7291924A1}"/>
                             <w:text/>
                           </w:sdtPr>
-                          <w:sdtEndPr/>
                           <w:sdtContent>
                             <w:p>
                               <w:pPr>
@@ -7506,7 +8191,6 @@
                       <w:dataBinding w:prefixMappings="xmlns:ns0='http://purl.org/dc/elements/1.1/' xmlns:ns1='http://schemas.openxmlformats.org/package/2006/metadata/core-properties' " w:xpath="/ns1:coreProperties[1]/ns0:title[1]" w:storeItemID="{6C3C8BC8-F283-45AE-878A-BAB7291924A1}"/>
                       <w:text/>
                     </w:sdtPr>
-                    <w:sdtEndPr/>
                     <w:sdtContent>
                       <w:p>
                         <w:pPr>
@@ -7913,7 +8597,7 @@
       </w:pPr>
     </w:pPrDefault>
   </w:docDefaults>
-  <w:latentStyles w:defLockedState="0" w:defUIPriority="99" w:defSemiHidden="0" w:defUnhideWhenUsed="0" w:defQFormat="0" w:count="377">
+  <w:latentStyles w:defLockedState="0" w:defUIPriority="99" w:defSemiHidden="0" w:defUnhideWhenUsed="0" w:defQFormat="0" w:count="376">
     <w:lsdException w:name="Normal" w:uiPriority="0" w:qFormat="1"/>
     <w:lsdException w:name="heading 1" w:uiPriority="9" w:qFormat="1"/>
     <w:lsdException w:name="heading 2" w:semiHidden="1" w:uiPriority="9" w:unhideWhenUsed="1" w:qFormat="1"/>
@@ -8290,7 +8974,6 @@
     <w:lsdException w:name="Hashtag" w:semiHidden="1" w:unhideWhenUsed="1"/>
     <w:lsdException w:name="Unresolved Mention" w:semiHidden="1" w:unhideWhenUsed="1"/>
     <w:lsdException w:name="Smart Link" w:semiHidden="1" w:unhideWhenUsed="1"/>
-    <w:lsdException w:name="Smart Link Error" w:semiHidden="1" w:unhideWhenUsed="1"/>
   </w:latentStyles>
   <w:style w:type="paragraph" w:default="1" w:styleId="Normal">
     <w:name w:val="Normal"/>
@@ -8887,7 +9570,7 @@
 </file>
 
 <file path=customXml/itemProps1.xml><?xml version="1.0" encoding="utf-8"?>
-<ds:datastoreItem xmlns:ds="http://schemas.openxmlformats.org/officeDocument/2006/customXml" ds:itemID="{A3FFA0D0-3149-4DE3-9F8E-1E3E8751E8FB}">
+<ds:datastoreItem xmlns:ds="http://schemas.openxmlformats.org/officeDocument/2006/customXml" ds:itemID="{CA48F527-F2F2-453D-84DB-42BD2C23116F}">
   <ds:schemaRefs>
     <ds:schemaRef ds:uri="http://schemas.openxmlformats.org/officeDocument/2006/bibliography"/>
   </ds:schemaRefs>

</xml_diff>